<commit_message>
added python 2.7 compatibility
</commit_message>
<xml_diff>
--- a/docs/example_pipeline.docx
+++ b/docs/example_pipeline.docx
@@ -7,12 +7,14 @@
         <w:ind w:right="-900"/>
         <w:jc w:val="center"/>
         <w:rPr>
+          <w:rFonts w:ascii="Arial" w:hAnsi="Arial" w:cs="Arial"/>
           <w:sz w:val="40"/>
           <w:szCs w:val="40"/>
         </w:rPr>
       </w:pPr>
       <w:r>
         <w:rPr>
+          <w:rFonts w:ascii="Arial" w:hAnsi="Arial" w:cs="Arial"/>
           <w:sz w:val="40"/>
           <w:szCs w:val="40"/>
         </w:rPr>
@@ -24,6 +26,7 @@
         <w:ind w:right="-900"/>
         <w:jc w:val="center"/>
         <w:rPr>
+          <w:rFonts w:ascii="Arial" w:hAnsi="Arial" w:cs="Arial"/>
           <w:sz w:val="40"/>
           <w:szCs w:val="40"/>
         </w:rPr>
@@ -33,6 +36,7 @@
       <w:pPr>
         <w:ind w:right="-900"/>
         <w:rPr>
+          <w:rFonts w:ascii="Arial" w:hAnsi="Arial" w:cs="Arial"/>
           <w:b/>
           <w:i/>
           <w:sz w:val="32"/>
@@ -42,32 +46,56 @@
       </w:pPr>
       <w:r>
         <w:rPr>
+          <w:rFonts w:ascii="Arial" w:hAnsi="Arial" w:cs="Arial"/>
           <w:b/>
           <w:i/>
           <w:sz w:val="32"/>
           <w:szCs w:val="40"/>
           <w:u w:val="single"/>
         </w:rPr>
-        <w:t>1. Run STAR (build genome first)</w:t>
-      </w:r>
-    </w:p>
-    <w:p>
-      <w:pPr>
-        <w:ind w:right="-900"/>
-        <w:rPr>
+        <w:t>1. Run STAR (</w:t>
+      </w:r>
+      <w:r>
+        <w:rPr>
+          <w:rFonts w:ascii="Arial" w:hAnsi="Arial" w:cs="Arial"/>
           <w:b/>
           <w:i/>
           <w:sz w:val="32"/>
           <w:szCs w:val="40"/>
           <w:u w:val="single"/>
         </w:rPr>
-      </w:pPr>
+        <w:t xml:space="preserve">must </w:t>
+      </w:r>
+      <w:r>
+        <w:rPr>
+          <w:rFonts w:ascii="Arial" w:hAnsi="Arial" w:cs="Arial"/>
+          <w:b/>
+          <w:i/>
+          <w:sz w:val="32"/>
+          <w:szCs w:val="40"/>
+          <w:u w:val="single"/>
+        </w:rPr>
+        <w:t>build genome first)</w:t>
+      </w:r>
     </w:p>
     <w:p>
       <w:pPr>
         <w:ind w:right="-900"/>
         <w:rPr>
-          <w:rFonts w:ascii="Menlo Regular" w:hAnsi="Menlo Regular" w:cs="Menlo Regular"/>
+          <w:rFonts w:ascii="Arial" w:hAnsi="Arial" w:cs="Arial"/>
+          <w:b/>
+          <w:i/>
+          <w:sz w:val="32"/>
+          <w:szCs w:val="40"/>
+          <w:u w:val="single"/>
+        </w:rPr>
+      </w:pPr>
+    </w:p>
+    <w:p>
+      <w:pPr>
+        <w:ind w:right="-900"/>
+        <w:rPr>
+          <w:rFonts w:ascii="Arial" w:hAnsi="Arial" w:cs="Arial"/>
           <w:color w:val="C1651C"/>
           <w:sz w:val="20"/>
           <w:szCs w:val="22"/>
@@ -75,16 +103,27 @@
       </w:pPr>
       <w:r>
         <w:rPr>
-          <w:rFonts w:ascii="Menlo Regular" w:hAnsi="Menlo Regular" w:cs="Menlo Regular"/>
+          <w:rFonts w:ascii="Arial" w:hAnsi="Arial" w:cs="Arial"/>
           <w:color w:val="365F91" w:themeColor="accent1" w:themeShade="BF"/>
           <w:sz w:val="20"/>
           <w:szCs w:val="22"/>
         </w:rPr>
-        <w:t>STAR --genomeDir</w:t>
-      </w:r>
-      <w:r>
-        <w:rPr>
-          <w:rFonts w:ascii="Menlo Regular" w:hAnsi="Menlo Regular" w:cs="Menlo Regular"/>
+        <w:t>STAR --</w:t>
+      </w:r>
+      <w:proofErr w:type="spellStart"/>
+      <w:r>
+        <w:rPr>
+          <w:rFonts w:ascii="Arial" w:hAnsi="Arial" w:cs="Arial"/>
+          <w:color w:val="365F91" w:themeColor="accent1" w:themeShade="BF"/>
+          <w:sz w:val="20"/>
+          <w:szCs w:val="22"/>
+        </w:rPr>
+        <w:t>genomeDir</w:t>
+      </w:r>
+      <w:proofErr w:type="spellEnd"/>
+      <w:r>
+        <w:rPr>
+          <w:rFonts w:ascii="Arial" w:hAnsi="Arial" w:cs="Arial"/>
           <w:sz w:val="20"/>
           <w:szCs w:val="22"/>
         </w:rPr>
@@ -92,7 +131,7 @@
       </w:r>
       <w:r>
         <w:rPr>
-          <w:rFonts w:ascii="Menlo Regular" w:hAnsi="Menlo Regular" w:cs="Menlo Regular"/>
+          <w:rFonts w:ascii="Arial" w:hAnsi="Arial" w:cs="Arial"/>
           <w:color w:val="FF0000"/>
           <w:sz w:val="20"/>
           <w:szCs w:val="22"/>
@@ -101,16 +140,27 @@
       </w:r>
       <w:r>
         <w:rPr>
-          <w:rFonts w:ascii="Menlo Regular" w:hAnsi="Menlo Regular" w:cs="Menlo Regular"/>
+          <w:rFonts w:ascii="Arial" w:hAnsi="Arial" w:cs="Arial"/>
           <w:color w:val="365F91" w:themeColor="accent1" w:themeShade="BF"/>
           <w:sz w:val="20"/>
           <w:szCs w:val="22"/>
         </w:rPr>
-        <w:t>--runThreadN</w:t>
-      </w:r>
-      <w:r>
-        <w:rPr>
-          <w:rFonts w:ascii="Menlo Regular" w:hAnsi="Menlo Regular" w:cs="Menlo Regular"/>
+        <w:t>--</w:t>
+      </w:r>
+      <w:proofErr w:type="spellStart"/>
+      <w:r>
+        <w:rPr>
+          <w:rFonts w:ascii="Arial" w:hAnsi="Arial" w:cs="Arial"/>
+          <w:color w:val="365F91" w:themeColor="accent1" w:themeShade="BF"/>
+          <w:sz w:val="20"/>
+          <w:szCs w:val="22"/>
+        </w:rPr>
+        <w:t>runThreadN</w:t>
+      </w:r>
+      <w:proofErr w:type="spellEnd"/>
+      <w:r>
+        <w:rPr>
+          <w:rFonts w:ascii="Arial" w:hAnsi="Arial" w:cs="Arial"/>
           <w:sz w:val="20"/>
           <w:szCs w:val="22"/>
         </w:rPr>
@@ -118,7 +168,7 @@
       </w:r>
       <w:r>
         <w:rPr>
-          <w:rFonts w:ascii="Menlo Regular" w:hAnsi="Menlo Regular" w:cs="Menlo Regular"/>
+          <w:rFonts w:ascii="Arial" w:hAnsi="Arial" w:cs="Arial"/>
           <w:color w:val="B42419"/>
           <w:sz w:val="20"/>
           <w:szCs w:val="22"/>
@@ -127,7 +177,7 @@
       </w:r>
       <w:r>
         <w:rPr>
-          <w:rFonts w:ascii="Menlo Regular" w:hAnsi="Menlo Regular" w:cs="Menlo Regular"/>
+          <w:rFonts w:ascii="Arial" w:hAnsi="Arial" w:cs="Arial"/>
           <w:sz w:val="20"/>
           <w:szCs w:val="22"/>
         </w:rPr>
@@ -135,16 +185,27 @@
       </w:r>
       <w:r>
         <w:rPr>
-          <w:rFonts w:ascii="Menlo Regular" w:hAnsi="Menlo Regular" w:cs="Menlo Regular"/>
+          <w:rFonts w:ascii="Arial" w:hAnsi="Arial" w:cs="Arial"/>
           <w:color w:val="365F91" w:themeColor="accent1" w:themeShade="BF"/>
           <w:sz w:val="20"/>
           <w:szCs w:val="22"/>
         </w:rPr>
-        <w:t>--readFilesIn</w:t>
-      </w:r>
-      <w:r>
-        <w:rPr>
-          <w:rFonts w:ascii="Menlo Regular" w:hAnsi="Menlo Regular" w:cs="Menlo Regular"/>
+        <w:t>--</w:t>
+      </w:r>
+      <w:proofErr w:type="spellStart"/>
+      <w:r>
+        <w:rPr>
+          <w:rFonts w:ascii="Arial" w:hAnsi="Arial" w:cs="Arial"/>
+          <w:color w:val="365F91" w:themeColor="accent1" w:themeShade="BF"/>
+          <w:sz w:val="20"/>
+          <w:szCs w:val="22"/>
+        </w:rPr>
+        <w:t>readFilesIn</w:t>
+      </w:r>
+      <w:proofErr w:type="spellEnd"/>
+      <w:r>
+        <w:rPr>
+          <w:rFonts w:ascii="Arial" w:hAnsi="Arial" w:cs="Arial"/>
           <w:sz w:val="20"/>
           <w:szCs w:val="22"/>
         </w:rPr>
@@ -152,16 +213,27 @@
       </w:r>
       <w:r>
         <w:rPr>
-          <w:rFonts w:ascii="Menlo Regular" w:hAnsi="Menlo Regular" w:cs="Menlo Regular"/>
+          <w:rFonts w:ascii="Arial" w:hAnsi="Arial" w:cs="Arial"/>
           <w:color w:val="FF0000"/>
           <w:sz w:val="20"/>
           <w:szCs w:val="22"/>
         </w:rPr>
-        <w:t>paired_reads_1.fastq paired_reads_2.fastq</w:t>
-      </w:r>
-      <w:r>
-        <w:rPr>
-          <w:rFonts w:ascii="Menlo Regular" w:hAnsi="Menlo Regular" w:cs="Menlo Regular"/>
+        <w:t>paired_reads_</w:t>
+      </w:r>
+      <w:proofErr w:type="gramStart"/>
+      <w:r>
+        <w:rPr>
+          <w:rFonts w:ascii="Arial" w:hAnsi="Arial" w:cs="Arial"/>
+          <w:color w:val="FF0000"/>
+          <w:sz w:val="20"/>
+          <w:szCs w:val="22"/>
+        </w:rPr>
+        <w:t>1.fastq</w:t>
+      </w:r>
+      <w:r>
+        <w:rPr>
+          <w:rFonts w:ascii="Arial" w:hAnsi="Arial" w:cs="Arial"/>
+          <w:color w:val="FF0000"/>
           <w:sz w:val="20"/>
           <w:szCs w:val="22"/>
         </w:rPr>
@@ -169,16 +241,54 @@
       </w:r>
       <w:r>
         <w:rPr>
-          <w:rFonts w:ascii="Menlo Regular" w:hAnsi="Menlo Regular" w:cs="Menlo Regular"/>
+          <w:rFonts w:ascii="Arial" w:hAnsi="Arial" w:cs="Arial"/>
+          <w:color w:val="FF0000"/>
+          <w:sz w:val="20"/>
+          <w:szCs w:val="22"/>
+        </w:rPr>
+        <w:t xml:space="preserve"> paired</w:t>
+      </w:r>
+      <w:proofErr w:type="gramEnd"/>
+      <w:r>
+        <w:rPr>
+          <w:rFonts w:ascii="Arial" w:hAnsi="Arial" w:cs="Arial"/>
+          <w:color w:val="FF0000"/>
+          <w:sz w:val="20"/>
+          <w:szCs w:val="22"/>
+        </w:rPr>
+        <w:t>_reads_2.fastq</w:t>
+      </w:r>
+      <w:r>
+        <w:rPr>
+          <w:rFonts w:ascii="Arial" w:hAnsi="Arial" w:cs="Arial"/>
+          <w:sz w:val="20"/>
+          <w:szCs w:val="22"/>
+        </w:rPr>
+        <w:t xml:space="preserve"> </w:t>
+      </w:r>
+      <w:r>
+        <w:rPr>
+          <w:rFonts w:ascii="Arial" w:hAnsi="Arial" w:cs="Arial"/>
           <w:color w:val="365F91" w:themeColor="accent1" w:themeShade="BF"/>
           <w:sz w:val="20"/>
           <w:szCs w:val="22"/>
         </w:rPr>
-        <w:t>--outSAMtype</w:t>
-      </w:r>
-      <w:r>
-        <w:rPr>
-          <w:rFonts w:ascii="Menlo Regular" w:hAnsi="Menlo Regular" w:cs="Menlo Regular"/>
+        <w:t>--</w:t>
+      </w:r>
+      <w:proofErr w:type="spellStart"/>
+      <w:r>
+        <w:rPr>
+          <w:rFonts w:ascii="Arial" w:hAnsi="Arial" w:cs="Arial"/>
+          <w:color w:val="365F91" w:themeColor="accent1" w:themeShade="BF"/>
+          <w:sz w:val="20"/>
+          <w:szCs w:val="22"/>
+        </w:rPr>
+        <w:t>outSAMtype</w:t>
+      </w:r>
+      <w:proofErr w:type="spellEnd"/>
+      <w:r>
+        <w:rPr>
+          <w:rFonts w:ascii="Arial" w:hAnsi="Arial" w:cs="Arial"/>
           <w:sz w:val="20"/>
           <w:szCs w:val="22"/>
         </w:rPr>
@@ -186,16 +296,27 @@
       </w:r>
       <w:r>
         <w:rPr>
-          <w:rFonts w:ascii="Menlo Regular" w:hAnsi="Menlo Regular" w:cs="Menlo Regular"/>
+          <w:rFonts w:ascii="Arial" w:hAnsi="Arial" w:cs="Arial"/>
           <w:color w:val="FF0000"/>
           <w:sz w:val="20"/>
           <w:szCs w:val="22"/>
         </w:rPr>
-        <w:t>BAM SortedByCoordinate</w:t>
-      </w:r>
-      <w:r>
-        <w:rPr>
-          <w:rFonts w:ascii="Menlo Regular" w:hAnsi="Menlo Regular" w:cs="Menlo Regular"/>
+        <w:t xml:space="preserve">BAM </w:t>
+      </w:r>
+      <w:proofErr w:type="spellStart"/>
+      <w:r>
+        <w:rPr>
+          <w:rFonts w:ascii="Arial" w:hAnsi="Arial" w:cs="Arial"/>
+          <w:color w:val="FF0000"/>
+          <w:sz w:val="20"/>
+          <w:szCs w:val="22"/>
+        </w:rPr>
+        <w:t>SortedByCoordinate</w:t>
+      </w:r>
+      <w:proofErr w:type="spellEnd"/>
+      <w:r>
+        <w:rPr>
+          <w:rFonts w:ascii="Arial" w:hAnsi="Arial" w:cs="Arial"/>
           <w:sz w:val="20"/>
           <w:szCs w:val="22"/>
         </w:rPr>
@@ -203,16 +324,27 @@
       </w:r>
       <w:r>
         <w:rPr>
-          <w:rFonts w:ascii="Menlo Regular" w:hAnsi="Menlo Regular" w:cs="Menlo Regular"/>
+          <w:rFonts w:ascii="Arial" w:hAnsi="Arial" w:cs="Arial"/>
           <w:color w:val="365F91" w:themeColor="accent1" w:themeShade="BF"/>
           <w:sz w:val="20"/>
           <w:szCs w:val="22"/>
         </w:rPr>
-        <w:t>--outWigType</w:t>
-      </w:r>
-      <w:r>
-        <w:rPr>
-          <w:rFonts w:ascii="Menlo Regular" w:hAnsi="Menlo Regular" w:cs="Menlo Regular"/>
+        <w:t>--</w:t>
+      </w:r>
+      <w:proofErr w:type="spellStart"/>
+      <w:r>
+        <w:rPr>
+          <w:rFonts w:ascii="Arial" w:hAnsi="Arial" w:cs="Arial"/>
+          <w:color w:val="365F91" w:themeColor="accent1" w:themeShade="BF"/>
+          <w:sz w:val="20"/>
+          <w:szCs w:val="22"/>
+        </w:rPr>
+        <w:t>outWigType</w:t>
+      </w:r>
+      <w:proofErr w:type="spellEnd"/>
+      <w:r>
+        <w:rPr>
+          <w:rFonts w:ascii="Arial" w:hAnsi="Arial" w:cs="Arial"/>
           <w:sz w:val="20"/>
           <w:szCs w:val="22"/>
         </w:rPr>
@@ -220,7 +352,7 @@
       </w:r>
       <w:r>
         <w:rPr>
-          <w:rFonts w:ascii="Menlo Regular" w:hAnsi="Menlo Regular" w:cs="Menlo Regular"/>
+          <w:rFonts w:ascii="Arial" w:hAnsi="Arial" w:cs="Arial"/>
           <w:color w:val="FF0000"/>
           <w:sz w:val="20"/>
           <w:szCs w:val="22"/>
@@ -229,7 +361,7 @@
       </w:r>
       <w:r>
         <w:rPr>
-          <w:rFonts w:ascii="Menlo Regular" w:hAnsi="Menlo Regular" w:cs="Menlo Regular"/>
+          <w:rFonts w:ascii="Arial" w:hAnsi="Arial" w:cs="Arial"/>
           <w:sz w:val="20"/>
           <w:szCs w:val="22"/>
         </w:rPr>
@@ -237,16 +369,27 @@
       </w:r>
       <w:r>
         <w:rPr>
-          <w:rFonts w:ascii="Menlo Regular" w:hAnsi="Menlo Regular" w:cs="Menlo Regular"/>
+          <w:rFonts w:ascii="Arial" w:hAnsi="Arial" w:cs="Arial"/>
           <w:color w:val="365F91" w:themeColor="accent1" w:themeShade="BF"/>
           <w:sz w:val="20"/>
           <w:szCs w:val="22"/>
         </w:rPr>
-        <w:t>--outWigNorm</w:t>
-      </w:r>
-      <w:r>
-        <w:rPr>
-          <w:rFonts w:ascii="Menlo Regular" w:hAnsi="Menlo Regular" w:cs="Menlo Regular"/>
+        <w:t>--</w:t>
+      </w:r>
+      <w:proofErr w:type="spellStart"/>
+      <w:r>
+        <w:rPr>
+          <w:rFonts w:ascii="Arial" w:hAnsi="Arial" w:cs="Arial"/>
+          <w:color w:val="365F91" w:themeColor="accent1" w:themeShade="BF"/>
+          <w:sz w:val="20"/>
+          <w:szCs w:val="22"/>
+        </w:rPr>
+        <w:t>outWigNorm</w:t>
+      </w:r>
+      <w:proofErr w:type="spellEnd"/>
+      <w:r>
+        <w:rPr>
+          <w:rFonts w:ascii="Arial" w:hAnsi="Arial" w:cs="Arial"/>
           <w:sz w:val="20"/>
           <w:szCs w:val="22"/>
         </w:rPr>
@@ -254,7 +397,7 @@
       </w:r>
       <w:r>
         <w:rPr>
-          <w:rFonts w:ascii="Menlo Regular" w:hAnsi="Menlo Regular" w:cs="Menlo Regular"/>
+          <w:rFonts w:ascii="Arial" w:hAnsi="Arial" w:cs="Arial"/>
           <w:color w:val="FF0000"/>
           <w:sz w:val="20"/>
           <w:szCs w:val="22"/>
@@ -263,7 +406,7 @@
       </w:r>
       <w:r>
         <w:rPr>
-          <w:rFonts w:ascii="Menlo Regular" w:hAnsi="Menlo Regular" w:cs="Menlo Regular"/>
+          <w:rFonts w:ascii="Arial" w:hAnsi="Arial" w:cs="Arial"/>
           <w:sz w:val="20"/>
           <w:szCs w:val="22"/>
         </w:rPr>
@@ -271,33 +414,46 @@
       </w:r>
       <w:r>
         <w:rPr>
-          <w:rFonts w:ascii="Menlo Regular" w:hAnsi="Menlo Regular" w:cs="Menlo Regular"/>
+          <w:rFonts w:ascii="Arial" w:hAnsi="Arial" w:cs="Arial"/>
           <w:color w:val="365F91" w:themeColor="accent1" w:themeShade="BF"/>
           <w:sz w:val="20"/>
           <w:szCs w:val="22"/>
         </w:rPr>
-        <w:t>--outFileNamePrefix</w:t>
-      </w:r>
-      <w:r>
-        <w:rPr>
-          <w:rFonts w:ascii="Menlo Regular" w:hAnsi="Menlo Regular" w:cs="Menlo Regular"/>
+        <w:t>--</w:t>
+      </w:r>
+      <w:proofErr w:type="spellStart"/>
+      <w:r>
+        <w:rPr>
+          <w:rFonts w:ascii="Arial" w:hAnsi="Arial" w:cs="Arial"/>
+          <w:color w:val="365F91" w:themeColor="accent1" w:themeShade="BF"/>
+          <w:sz w:val="20"/>
+          <w:szCs w:val="22"/>
+        </w:rPr>
+        <w:t>outFileNamePrefix</w:t>
+      </w:r>
+      <w:proofErr w:type="spellEnd"/>
+      <w:r>
+        <w:rPr>
+          <w:rFonts w:ascii="Arial" w:hAnsi="Arial" w:cs="Arial"/>
           <w:sz w:val="20"/>
           <w:szCs w:val="22"/>
         </w:rPr>
         <w:t xml:space="preserve"> </w:t>
       </w:r>
-      <w:r>
-        <w:rPr>
-          <w:rFonts w:ascii="Menlo Regular" w:hAnsi="Menlo Regular" w:cs="Menlo Regular"/>
+      <w:proofErr w:type="spellStart"/>
+      <w:r>
+        <w:rPr>
+          <w:rFonts w:ascii="Arial" w:hAnsi="Arial" w:cs="Arial"/>
           <w:color w:val="FF0000"/>
           <w:sz w:val="20"/>
           <w:szCs w:val="22"/>
         </w:rPr>
         <w:t>aligned_reads</w:t>
       </w:r>
-      <w:r>
-        <w:rPr>
-          <w:rFonts w:ascii="Menlo Regular" w:hAnsi="Menlo Regular" w:cs="Menlo Regular"/>
+      <w:proofErr w:type="spellEnd"/>
+      <w:r>
+        <w:rPr>
+          <w:rFonts w:ascii="Arial" w:hAnsi="Arial" w:cs="Arial"/>
           <w:color w:val="C1651C"/>
           <w:sz w:val="20"/>
           <w:szCs w:val="22"/>
@@ -309,7 +465,7 @@
       <w:pPr>
         <w:ind w:right="-900"/>
         <w:rPr>
-          <w:rFonts w:ascii="Menlo Regular" w:hAnsi="Menlo Regular" w:cs="Menlo Regular"/>
+          <w:rFonts w:ascii="Arial" w:hAnsi="Arial" w:cs="Arial"/>
           <w:color w:val="C1651C"/>
           <w:sz w:val="20"/>
           <w:szCs w:val="22"/>
@@ -320,7 +476,7 @@
       <w:pPr>
         <w:ind w:right="-900"/>
         <w:rPr>
-          <w:rFonts w:ascii="Menlo Regular" w:hAnsi="Menlo Regular" w:cs="Menlo Regular"/>
+          <w:rFonts w:ascii="Arial" w:hAnsi="Arial" w:cs="Arial"/>
           <w:i/>
           <w:sz w:val="20"/>
           <w:szCs w:val="22"/>
@@ -328,7 +484,7 @@
       </w:pPr>
       <w:r>
         <w:rPr>
-          <w:rFonts w:ascii="Menlo Regular" w:hAnsi="Menlo Regular" w:cs="Menlo Regular"/>
+          <w:rFonts w:ascii="Arial" w:hAnsi="Arial" w:cs="Arial"/>
           <w:i/>
           <w:sz w:val="20"/>
           <w:szCs w:val="22"/>
@@ -337,7 +493,7 @@
       </w:r>
       <w:r>
         <w:rPr>
-          <w:rFonts w:ascii="Menlo Regular" w:hAnsi="Menlo Regular" w:cs="Menlo Regular"/>
+          <w:rFonts w:ascii="Arial" w:hAnsi="Arial" w:cs="Arial"/>
           <w:i/>
           <w:sz w:val="20"/>
           <w:szCs w:val="22"/>
@@ -346,7 +502,7 @@
       </w:r>
       <w:r>
         <w:rPr>
-          <w:rFonts w:ascii="Menlo Regular" w:hAnsi="Menlo Regular" w:cs="Menlo Regular"/>
+          <w:rFonts w:ascii="Arial" w:hAnsi="Arial" w:cs="Arial"/>
           <w:i/>
           <w:sz w:val="20"/>
           <w:szCs w:val="22"/>
@@ -355,7 +511,7 @@
       </w:r>
       <w:r>
         <w:rPr>
-          <w:rFonts w:ascii="Menlo Regular" w:hAnsi="Menlo Regular" w:cs="Menlo Regular"/>
+          <w:rFonts w:ascii="Arial" w:hAnsi="Arial" w:cs="Arial"/>
           <w:i/>
           <w:sz w:val="20"/>
           <w:szCs w:val="22"/>
@@ -364,7 +520,7 @@
       </w:r>
       <w:r>
         <w:rPr>
-          <w:rFonts w:ascii="Menlo Regular" w:hAnsi="Menlo Regular" w:cs="Menlo Regular"/>
+          <w:rFonts w:ascii="Arial" w:hAnsi="Arial" w:cs="Arial"/>
           <w:i/>
           <w:sz w:val="20"/>
           <w:szCs w:val="22"/>
@@ -373,7 +529,7 @@
       </w:r>
       <w:r>
         <w:rPr>
-          <w:rFonts w:ascii="Menlo Regular" w:hAnsi="Menlo Regular" w:cs="Menlo Regular"/>
+          <w:rFonts w:ascii="Arial" w:hAnsi="Arial" w:cs="Arial"/>
           <w:i/>
           <w:sz w:val="20"/>
           <w:szCs w:val="22"/>
@@ -385,26 +541,28 @@
       <w:pPr>
         <w:ind w:right="-900"/>
         <w:rPr>
-          <w:rFonts w:ascii="Menlo Regular" w:hAnsi="Menlo Regular" w:cs="Menlo Regular"/>
+          <w:rFonts w:ascii="Arial" w:hAnsi="Arial" w:cs="Arial"/>
           <w:color w:val="C1651C"/>
           <w:sz w:val="20"/>
           <w:szCs w:val="22"/>
         </w:rPr>
       </w:pPr>
+      <w:bookmarkStart w:id="0" w:name="_GoBack"/>
+      <w:bookmarkEnd w:id="0"/>
     </w:p>
     <w:p>
       <w:pPr>
         <w:ind w:right="-900"/>
         <w:rPr>
-          <w:rFonts w:ascii="Menlo Regular" w:hAnsi="Menlo Regular" w:cs="Menlo Regular"/>
-          <w:color w:val="008000"/>
-          <w:sz w:val="20"/>
-          <w:szCs w:val="22"/>
-        </w:rPr>
-      </w:pPr>
-      <w:r>
-        <w:rPr>
-          <w:rFonts w:ascii="Menlo Regular" w:hAnsi="Menlo Regular" w:cs="Menlo Regular"/>
+          <w:rFonts w:ascii="Arial" w:hAnsi="Arial" w:cs="Arial"/>
+          <w:color w:val="008000"/>
+          <w:sz w:val="20"/>
+          <w:szCs w:val="22"/>
+        </w:rPr>
+      </w:pPr>
+      <w:r>
+        <w:rPr>
+          <w:rFonts w:ascii="Arial" w:hAnsi="Arial" w:cs="Arial"/>
           <w:color w:val="008000"/>
           <w:sz w:val="20"/>
           <w:szCs w:val="22"/>
@@ -416,7 +574,7 @@
       <w:pPr>
         <w:ind w:right="-900"/>
         <w:rPr>
-          <w:rFonts w:ascii="Menlo Regular" w:hAnsi="Menlo Regular" w:cs="Menlo Regular"/>
+          <w:rFonts w:ascii="Arial" w:hAnsi="Arial" w:cs="Arial"/>
           <w:color w:val="5F497A" w:themeColor="accent4" w:themeShade="BF"/>
           <w:sz w:val="20"/>
           <w:szCs w:val="22"/>
@@ -424,29 +582,42 @@
       </w:pPr>
       <w:r>
         <w:rPr>
-          <w:rFonts w:ascii="Menlo Regular" w:hAnsi="Menlo Regular" w:cs="Menlo Regular"/>
+          <w:rFonts w:ascii="Arial" w:hAnsi="Arial" w:cs="Arial"/>
           <w:color w:val="5F497A" w:themeColor="accent4" w:themeShade="BF"/>
           <w:sz w:val="20"/>
           <w:szCs w:val="22"/>
         </w:rPr>
         <w:t xml:space="preserve">* </w:t>
       </w:r>
-      <w:r>
-        <w:rPr>
-          <w:rFonts w:ascii="Menlo Regular" w:hAnsi="Menlo Regular" w:cs="Menlo Regular"/>
+      <w:proofErr w:type="spellStart"/>
+      <w:proofErr w:type="gramStart"/>
+      <w:r>
+        <w:rPr>
+          <w:rFonts w:ascii="Arial" w:hAnsi="Arial" w:cs="Arial"/>
           <w:color w:val="5F497A" w:themeColor="accent4" w:themeShade="BF"/>
           <w:sz w:val="20"/>
           <w:szCs w:val="22"/>
         </w:rPr>
-        <w:t>aligned_reads_STARAligned.sortedByCoord.out.bam</w:t>
-      </w:r>
-      <w:r>
-        <w:rPr>
-          <w:rFonts w:ascii="Menlo Regular" w:hAnsi="Menlo Regular" w:cs="Menlo Regular"/>
+        <w:t>aligned</w:t>
+      </w:r>
+      <w:proofErr w:type="gramEnd"/>
+      <w:r>
+        <w:rPr>
+          <w:rFonts w:ascii="Arial" w:hAnsi="Arial" w:cs="Arial"/>
           <w:color w:val="5F497A" w:themeColor="accent4" w:themeShade="BF"/>
           <w:sz w:val="20"/>
           <w:szCs w:val="22"/>
         </w:rPr>
+        <w:t>_reads_STARAligned.sortedByCoord.out.bam</w:t>
+      </w:r>
+      <w:proofErr w:type="spellEnd"/>
+      <w:r>
+        <w:rPr>
+          <w:rFonts w:ascii="Arial" w:hAnsi="Arial" w:cs="Arial"/>
+          <w:color w:val="5F497A" w:themeColor="accent4" w:themeShade="BF"/>
+          <w:sz w:val="20"/>
+          <w:szCs w:val="22"/>
+        </w:rPr>
         <w:t xml:space="preserve">   </w:t>
       </w:r>
     </w:p>
@@ -454,7 +625,7 @@
       <w:pPr>
         <w:ind w:right="-900"/>
         <w:rPr>
-          <w:rFonts w:ascii="Menlo Regular" w:hAnsi="Menlo Regular" w:cs="Menlo Regular"/>
+          <w:rFonts w:ascii="Arial" w:hAnsi="Arial" w:cs="Arial"/>
           <w:color w:val="008000"/>
           <w:sz w:val="20"/>
           <w:szCs w:val="22"/>
@@ -465,27 +636,45 @@
       <w:pPr>
         <w:ind w:right="-900"/>
         <w:rPr>
-          <w:rFonts w:ascii="Menlo Regular" w:hAnsi="Menlo Regular" w:cs="Menlo Regular"/>
-          <w:color w:val="008000"/>
-          <w:sz w:val="20"/>
-          <w:szCs w:val="22"/>
-        </w:rPr>
-      </w:pPr>
-      <w:r>
-        <w:rPr>
-          <w:rFonts w:ascii="Menlo Regular" w:hAnsi="Menlo Regular" w:cs="Menlo Regular"/>
-          <w:color w:val="008000"/>
-          <w:sz w:val="20"/>
-          <w:szCs w:val="22"/>
-        </w:rPr>
-        <w:t># Uniquely mapped reads only #</w:t>
+          <w:rFonts w:ascii="Arial" w:hAnsi="Arial" w:cs="Arial"/>
+          <w:color w:val="008000"/>
+          <w:sz w:val="20"/>
+          <w:szCs w:val="22"/>
+        </w:rPr>
+      </w:pPr>
+      <w:r>
+        <w:rPr>
+          <w:rFonts w:ascii="Arial" w:hAnsi="Arial" w:cs="Arial"/>
+          <w:color w:val="008000"/>
+          <w:sz w:val="20"/>
+          <w:szCs w:val="22"/>
+        </w:rPr>
+        <w:t xml:space="preserve"># </w:t>
+      </w:r>
+      <w:r>
+        <w:rPr>
+          <w:rFonts w:ascii="Arial" w:hAnsi="Arial" w:cs="Arial"/>
+          <w:color w:val="008000"/>
+          <w:sz w:val="20"/>
+          <w:szCs w:val="22"/>
+        </w:rPr>
+        <w:t>Coverage (wig) file for u</w:t>
+      </w:r>
+      <w:r>
+        <w:rPr>
+          <w:rFonts w:ascii="Arial" w:hAnsi="Arial" w:cs="Arial"/>
+          <w:color w:val="008000"/>
+          <w:sz w:val="20"/>
+          <w:szCs w:val="22"/>
+        </w:rPr>
+        <w:t>niquely mapped reads only #</w:t>
       </w:r>
     </w:p>
     <w:p>
       <w:pPr>
         <w:ind w:right="-900"/>
         <w:rPr>
-          <w:rFonts w:ascii="Menlo Regular" w:hAnsi="Menlo Regular" w:cs="Menlo Regular"/>
+          <w:rFonts w:ascii="Arial" w:hAnsi="Arial" w:cs="Arial"/>
           <w:color w:val="C1651C"/>
           <w:sz w:val="20"/>
           <w:szCs w:val="22"/>
@@ -493,7 +682,7 @@
       </w:pPr>
       <w:r>
         <w:rPr>
-          <w:rFonts w:ascii="Menlo Regular" w:hAnsi="Menlo Regular" w:cs="Menlo Regular"/>
+          <w:rFonts w:ascii="Arial" w:hAnsi="Arial" w:cs="Arial"/>
           <w:color w:val="660066"/>
           <w:sz w:val="20"/>
           <w:szCs w:val="22"/>
@@ -502,25 +691,36 @@
       </w:r>
       <w:r>
         <w:rPr>
-          <w:rFonts w:ascii="Menlo Regular" w:hAnsi="Menlo Regular" w:cs="Menlo Regular"/>
+          <w:rFonts w:ascii="Arial" w:hAnsi="Arial" w:cs="Arial"/>
           <w:color w:val="660066"/>
           <w:sz w:val="20"/>
           <w:szCs w:val="22"/>
         </w:rPr>
         <w:t xml:space="preserve"> </w:t>
       </w:r>
-      <w:r>
-        <w:rPr>
-          <w:rFonts w:ascii="Menlo Regular" w:hAnsi="Menlo Regular" w:cs="Menlo Regular"/>
+      <w:proofErr w:type="gramStart"/>
+      <w:r>
+        <w:rPr>
+          <w:rFonts w:ascii="Arial" w:hAnsi="Arial" w:cs="Arial"/>
           <w:color w:val="660066"/>
           <w:sz w:val="20"/>
           <w:szCs w:val="22"/>
         </w:rPr>
-        <w:t>aligned_reads_STARSignal.Unique.str1.out.wig</w:t>
-      </w:r>
-      <w:r>
-        <w:rPr>
-          <w:rFonts w:ascii="Menlo Regular" w:hAnsi="Menlo Regular" w:cs="Menlo Regular"/>
+        <w:t>aligned</w:t>
+      </w:r>
+      <w:proofErr w:type="gramEnd"/>
+      <w:r>
+        <w:rPr>
+          <w:rFonts w:ascii="Arial" w:hAnsi="Arial" w:cs="Arial"/>
+          <w:color w:val="660066"/>
+          <w:sz w:val="20"/>
+          <w:szCs w:val="22"/>
+        </w:rPr>
+        <w:t>_reads_STARSignal.Unique.str1.out.wig</w:t>
+      </w:r>
+      <w:r>
+        <w:rPr>
+          <w:rFonts w:ascii="Arial" w:hAnsi="Arial" w:cs="Arial"/>
           <w:color w:val="C1651C"/>
           <w:sz w:val="20"/>
           <w:szCs w:val="22"/>
@@ -529,7 +729,7 @@
       </w:r>
       <w:r>
         <w:rPr>
-          <w:rFonts w:ascii="Menlo Regular" w:hAnsi="Menlo Regular" w:cs="Menlo Regular"/>
+          <w:rFonts w:ascii="Arial" w:hAnsi="Arial" w:cs="Arial"/>
           <w:color w:val="C1651C"/>
           <w:sz w:val="20"/>
           <w:szCs w:val="22"/>
@@ -538,7 +738,7 @@
       </w:r>
       <w:r>
         <w:rPr>
-          <w:rFonts w:ascii="Menlo Regular" w:hAnsi="Menlo Regular" w:cs="Menlo Regular"/>
+          <w:rFonts w:ascii="Arial" w:hAnsi="Arial" w:cs="Arial"/>
           <w:color w:val="008000"/>
           <w:sz w:val="20"/>
           <w:szCs w:val="22"/>
@@ -547,7 +747,7 @@
       </w:r>
       <w:r>
         <w:rPr>
-          <w:rFonts w:ascii="Menlo Regular" w:hAnsi="Menlo Regular" w:cs="Menlo Regular"/>
+          <w:rFonts w:ascii="Arial" w:hAnsi="Arial" w:cs="Arial"/>
           <w:color w:val="008000"/>
           <w:sz w:val="20"/>
           <w:szCs w:val="22"/>
@@ -559,15 +759,15 @@
       <w:pPr>
         <w:ind w:right="-900"/>
         <w:rPr>
-          <w:rFonts w:ascii="Menlo Regular" w:hAnsi="Menlo Regular" w:cs="Menlo Regular"/>
-          <w:color w:val="008000"/>
-          <w:sz w:val="20"/>
-          <w:szCs w:val="22"/>
-        </w:rPr>
-      </w:pPr>
-      <w:r>
-        <w:rPr>
-          <w:rFonts w:ascii="Menlo Regular" w:hAnsi="Menlo Regular" w:cs="Menlo Regular"/>
+          <w:rFonts w:ascii="Arial" w:hAnsi="Arial" w:cs="Arial"/>
+          <w:color w:val="008000"/>
+          <w:sz w:val="20"/>
+          <w:szCs w:val="22"/>
+        </w:rPr>
+      </w:pPr>
+      <w:r>
+        <w:rPr>
+          <w:rFonts w:ascii="Arial" w:hAnsi="Arial" w:cs="Arial"/>
           <w:color w:val="660066"/>
           <w:sz w:val="20"/>
           <w:szCs w:val="22"/>
@@ -576,25 +776,36 @@
       </w:r>
       <w:r>
         <w:rPr>
-          <w:rFonts w:ascii="Menlo Regular" w:hAnsi="Menlo Regular" w:cs="Menlo Regular"/>
+          <w:rFonts w:ascii="Arial" w:hAnsi="Arial" w:cs="Arial"/>
           <w:color w:val="660066"/>
           <w:sz w:val="20"/>
           <w:szCs w:val="22"/>
         </w:rPr>
         <w:t xml:space="preserve"> </w:t>
       </w:r>
-      <w:r>
-        <w:rPr>
-          <w:rFonts w:ascii="Menlo Regular" w:hAnsi="Menlo Regular" w:cs="Menlo Regular"/>
+      <w:proofErr w:type="gramStart"/>
+      <w:r>
+        <w:rPr>
+          <w:rFonts w:ascii="Arial" w:hAnsi="Arial" w:cs="Arial"/>
           <w:color w:val="660066"/>
           <w:sz w:val="20"/>
           <w:szCs w:val="22"/>
         </w:rPr>
-        <w:t>aligned_reads_STARSignal.Unique.str2.out.wig</w:t>
-      </w:r>
-      <w:r>
-        <w:rPr>
-          <w:rFonts w:ascii="Menlo Regular" w:hAnsi="Menlo Regular" w:cs="Menlo Regular"/>
+        <w:t>aligned</w:t>
+      </w:r>
+      <w:proofErr w:type="gramEnd"/>
+      <w:r>
+        <w:rPr>
+          <w:rFonts w:ascii="Arial" w:hAnsi="Arial" w:cs="Arial"/>
+          <w:color w:val="660066"/>
+          <w:sz w:val="20"/>
+          <w:szCs w:val="22"/>
+        </w:rPr>
+        <w:t>_reads_STARSignal.Unique.str2.out.wig</w:t>
+      </w:r>
+      <w:r>
+        <w:rPr>
+          <w:rFonts w:ascii="Arial" w:hAnsi="Arial" w:cs="Arial"/>
           <w:color w:val="C1651C"/>
           <w:sz w:val="20"/>
           <w:szCs w:val="22"/>
@@ -603,7 +814,7 @@
       </w:r>
       <w:r>
         <w:rPr>
-          <w:rFonts w:ascii="Menlo Regular" w:hAnsi="Menlo Regular" w:cs="Menlo Regular"/>
+          <w:rFonts w:ascii="Arial" w:hAnsi="Arial" w:cs="Arial"/>
           <w:color w:val="C1651C"/>
           <w:sz w:val="20"/>
           <w:szCs w:val="22"/>
@@ -612,7 +823,7 @@
       </w:r>
       <w:r>
         <w:rPr>
-          <w:rFonts w:ascii="Menlo Regular" w:hAnsi="Menlo Regular" w:cs="Menlo Regular"/>
+          <w:rFonts w:ascii="Arial" w:hAnsi="Arial" w:cs="Arial"/>
           <w:color w:val="008000"/>
           <w:sz w:val="20"/>
           <w:szCs w:val="22"/>
@@ -621,7 +832,7 @@
       </w:r>
       <w:r>
         <w:rPr>
-          <w:rFonts w:ascii="Menlo Regular" w:hAnsi="Menlo Regular" w:cs="Menlo Regular"/>
+          <w:rFonts w:ascii="Arial" w:hAnsi="Arial" w:cs="Arial"/>
           <w:color w:val="008000"/>
           <w:sz w:val="20"/>
           <w:szCs w:val="22"/>
@@ -630,7 +841,7 @@
       </w:r>
       <w:r>
         <w:rPr>
-          <w:rFonts w:ascii="Menlo Regular" w:hAnsi="Menlo Regular" w:cs="Menlo Regular"/>
+          <w:rFonts w:ascii="Arial" w:hAnsi="Arial" w:cs="Arial"/>
           <w:color w:val="008000"/>
           <w:sz w:val="20"/>
           <w:szCs w:val="22"/>
@@ -642,7 +853,7 @@
       <w:pPr>
         <w:ind w:right="-900"/>
         <w:rPr>
-          <w:rFonts w:ascii="Menlo Regular" w:hAnsi="Menlo Regular" w:cs="Menlo Regular"/>
+          <w:rFonts w:ascii="Arial" w:hAnsi="Arial" w:cs="Arial"/>
           <w:color w:val="008000"/>
           <w:sz w:val="20"/>
           <w:szCs w:val="22"/>
@@ -653,24 +864,42 @@
       <w:pPr>
         <w:ind w:right="-900"/>
         <w:rPr>
-          <w:rFonts w:ascii="Menlo Regular" w:hAnsi="Menlo Regular" w:cs="Menlo Regular"/>
-          <w:color w:val="008000"/>
-          <w:sz w:val="20"/>
-          <w:szCs w:val="22"/>
-        </w:rPr>
-      </w:pPr>
-      <w:r>
-        <w:rPr>
-          <w:rFonts w:ascii="Menlo Regular" w:hAnsi="Menlo Regular" w:cs="Menlo Regular"/>
-          <w:color w:val="008000"/>
-          <w:sz w:val="20"/>
-          <w:szCs w:val="22"/>
-        </w:rPr>
-        <w:t># Multi</w:t>
-      </w:r>
-      <w:r>
-        <w:rPr>
-          <w:rFonts w:ascii="Menlo Regular" w:hAnsi="Menlo Regular" w:cs="Menlo Regular"/>
+          <w:rFonts w:ascii="Arial" w:hAnsi="Arial" w:cs="Arial"/>
+          <w:color w:val="008000"/>
+          <w:sz w:val="20"/>
+          <w:szCs w:val="22"/>
+        </w:rPr>
+      </w:pPr>
+      <w:r>
+        <w:rPr>
+          <w:rFonts w:ascii="Arial" w:hAnsi="Arial" w:cs="Arial"/>
+          <w:color w:val="008000"/>
+          <w:sz w:val="20"/>
+          <w:szCs w:val="22"/>
+        </w:rPr>
+        <w:t xml:space="preserve"># </w:t>
+      </w:r>
+      <w:r>
+        <w:rPr>
+          <w:rFonts w:ascii="Arial" w:hAnsi="Arial" w:cs="Arial"/>
+          <w:color w:val="008000"/>
+          <w:sz w:val="20"/>
+          <w:szCs w:val="22"/>
+        </w:rPr>
+        <w:t>Coverage (wig) file for m</w:t>
+      </w:r>
+      <w:r>
+        <w:rPr>
+          <w:rFonts w:ascii="Arial" w:hAnsi="Arial" w:cs="Arial"/>
+          <w:color w:val="008000"/>
+          <w:sz w:val="20"/>
+          <w:szCs w:val="22"/>
+        </w:rPr>
+        <w:t>ulti</w:t>
+      </w:r>
+      <w:r>
+        <w:rPr>
+          <w:rFonts w:ascii="Arial" w:hAnsi="Arial" w:cs="Arial"/>
           <w:color w:val="008000"/>
           <w:sz w:val="20"/>
           <w:szCs w:val="22"/>
@@ -679,7 +908,7 @@
       </w:r>
       <w:r>
         <w:rPr>
-          <w:rFonts w:ascii="Menlo Regular" w:hAnsi="Menlo Regular" w:cs="Menlo Regular"/>
+          <w:rFonts w:ascii="Arial" w:hAnsi="Arial" w:cs="Arial"/>
           <w:color w:val="008000"/>
           <w:sz w:val="20"/>
           <w:szCs w:val="22"/>
@@ -691,7 +920,7 @@
       <w:pPr>
         <w:ind w:right="-900"/>
         <w:rPr>
-          <w:rFonts w:ascii="Menlo Regular" w:hAnsi="Menlo Regular" w:cs="Menlo Regular"/>
+          <w:rFonts w:ascii="Arial" w:hAnsi="Arial" w:cs="Arial"/>
           <w:color w:val="C1651C"/>
           <w:sz w:val="20"/>
           <w:szCs w:val="22"/>
@@ -699,7 +928,7 @@
       </w:pPr>
       <w:r>
         <w:rPr>
-          <w:rFonts w:ascii="Menlo Regular" w:hAnsi="Menlo Regular" w:cs="Menlo Regular"/>
+          <w:rFonts w:ascii="Arial" w:hAnsi="Arial" w:cs="Arial"/>
           <w:color w:val="660066"/>
           <w:sz w:val="20"/>
           <w:szCs w:val="22"/>
@@ -708,25 +937,36 @@
       </w:r>
       <w:r>
         <w:rPr>
-          <w:rFonts w:ascii="Menlo Regular" w:hAnsi="Menlo Regular" w:cs="Menlo Regular"/>
+          <w:rFonts w:ascii="Arial" w:hAnsi="Arial" w:cs="Arial"/>
           <w:color w:val="660066"/>
           <w:sz w:val="20"/>
           <w:szCs w:val="22"/>
         </w:rPr>
         <w:t xml:space="preserve"> </w:t>
       </w:r>
-      <w:r>
-        <w:rPr>
-          <w:rFonts w:ascii="Menlo Regular" w:hAnsi="Menlo Regular" w:cs="Menlo Regular"/>
+      <w:proofErr w:type="gramStart"/>
+      <w:r>
+        <w:rPr>
+          <w:rFonts w:ascii="Arial" w:hAnsi="Arial" w:cs="Arial"/>
           <w:color w:val="660066"/>
           <w:sz w:val="20"/>
           <w:szCs w:val="22"/>
         </w:rPr>
-        <w:t>aligned_reads_STARSignal.UniqueMultiple.str1.out.wig</w:t>
-      </w:r>
-      <w:r>
-        <w:rPr>
-          <w:rFonts w:ascii="Menlo Regular" w:hAnsi="Menlo Regular" w:cs="Menlo Regular"/>
+        <w:t>aligned</w:t>
+      </w:r>
+      <w:proofErr w:type="gramEnd"/>
+      <w:r>
+        <w:rPr>
+          <w:rFonts w:ascii="Arial" w:hAnsi="Arial" w:cs="Arial"/>
+          <w:color w:val="660066"/>
+          <w:sz w:val="20"/>
+          <w:szCs w:val="22"/>
+        </w:rPr>
+        <w:t>_reads_STARSignal.UniqueMultiple.str1.out.wig</w:t>
+      </w:r>
+      <w:r>
+        <w:rPr>
+          <w:rFonts w:ascii="Arial" w:hAnsi="Arial" w:cs="Arial"/>
           <w:color w:val="C1651C"/>
           <w:sz w:val="20"/>
           <w:szCs w:val="22"/>
@@ -735,7 +975,7 @@
       </w:r>
       <w:r>
         <w:rPr>
-          <w:rFonts w:ascii="Menlo Regular" w:hAnsi="Menlo Regular" w:cs="Menlo Regular"/>
+          <w:rFonts w:ascii="Arial" w:hAnsi="Arial" w:cs="Arial"/>
           <w:color w:val="C1651C"/>
           <w:sz w:val="20"/>
           <w:szCs w:val="22"/>
@@ -744,7 +984,7 @@
       </w:r>
       <w:r>
         <w:rPr>
-          <w:rFonts w:ascii="Menlo Regular" w:hAnsi="Menlo Regular" w:cs="Menlo Regular"/>
+          <w:rFonts w:ascii="Arial" w:hAnsi="Arial" w:cs="Arial"/>
           <w:color w:val="008000"/>
           <w:sz w:val="20"/>
           <w:szCs w:val="22"/>
@@ -753,7 +993,7 @@
       </w:r>
       <w:r>
         <w:rPr>
-          <w:rFonts w:ascii="Menlo Regular" w:hAnsi="Menlo Regular" w:cs="Menlo Regular"/>
+          <w:rFonts w:ascii="Arial" w:hAnsi="Arial" w:cs="Arial"/>
           <w:color w:val="008000"/>
           <w:sz w:val="20"/>
           <w:szCs w:val="22"/>
@@ -762,7 +1002,7 @@
       </w:r>
       <w:r>
         <w:rPr>
-          <w:rFonts w:ascii="Menlo Regular" w:hAnsi="Menlo Regular" w:cs="Menlo Regular"/>
+          <w:rFonts w:ascii="Arial" w:hAnsi="Arial" w:cs="Arial"/>
           <w:color w:val="008000"/>
           <w:sz w:val="20"/>
           <w:szCs w:val="22"/>
@@ -774,15 +1014,15 @@
       <w:pPr>
         <w:ind w:right="-900"/>
         <w:rPr>
-          <w:rFonts w:ascii="Menlo Regular" w:hAnsi="Menlo Regular" w:cs="Menlo Regular"/>
-          <w:color w:val="008000"/>
-          <w:sz w:val="20"/>
-          <w:szCs w:val="22"/>
-        </w:rPr>
-      </w:pPr>
-      <w:r>
-        <w:rPr>
-          <w:rFonts w:ascii="Menlo Regular" w:hAnsi="Menlo Regular" w:cs="Menlo Regular"/>
+          <w:rFonts w:ascii="Arial" w:hAnsi="Arial" w:cs="Arial"/>
+          <w:color w:val="008000"/>
+          <w:sz w:val="20"/>
+          <w:szCs w:val="22"/>
+        </w:rPr>
+      </w:pPr>
+      <w:r>
+        <w:rPr>
+          <w:rFonts w:ascii="Arial" w:hAnsi="Arial" w:cs="Arial"/>
           <w:color w:val="660066"/>
           <w:sz w:val="20"/>
           <w:szCs w:val="22"/>
@@ -791,25 +1031,36 @@
       </w:r>
       <w:r>
         <w:rPr>
-          <w:rFonts w:ascii="Menlo Regular" w:hAnsi="Menlo Regular" w:cs="Menlo Regular"/>
+          <w:rFonts w:ascii="Arial" w:hAnsi="Arial" w:cs="Arial"/>
           <w:color w:val="660066"/>
           <w:sz w:val="20"/>
           <w:szCs w:val="22"/>
         </w:rPr>
         <w:t xml:space="preserve"> </w:t>
       </w:r>
-      <w:r>
-        <w:rPr>
-          <w:rFonts w:ascii="Menlo Regular" w:hAnsi="Menlo Regular" w:cs="Menlo Regular"/>
+      <w:proofErr w:type="gramStart"/>
+      <w:r>
+        <w:rPr>
+          <w:rFonts w:ascii="Arial" w:hAnsi="Arial" w:cs="Arial"/>
           <w:color w:val="660066"/>
           <w:sz w:val="20"/>
           <w:szCs w:val="22"/>
         </w:rPr>
-        <w:t>aligned_reads_STARSignal.UniqueMultiple.str2.out.wig</w:t>
-      </w:r>
-      <w:r>
-        <w:rPr>
-          <w:rFonts w:ascii="Menlo Regular" w:hAnsi="Menlo Regular" w:cs="Menlo Regular"/>
+        <w:t>aligned</w:t>
+      </w:r>
+      <w:proofErr w:type="gramEnd"/>
+      <w:r>
+        <w:rPr>
+          <w:rFonts w:ascii="Arial" w:hAnsi="Arial" w:cs="Arial"/>
+          <w:color w:val="660066"/>
+          <w:sz w:val="20"/>
+          <w:szCs w:val="22"/>
+        </w:rPr>
+        <w:t>_reads_STARSignal.UniqueMultiple.str2.out.wig</w:t>
+      </w:r>
+      <w:r>
+        <w:rPr>
+          <w:rFonts w:ascii="Arial" w:hAnsi="Arial" w:cs="Arial"/>
           <w:color w:val="C1651C"/>
           <w:sz w:val="20"/>
           <w:szCs w:val="22"/>
@@ -818,7 +1069,7 @@
       </w:r>
       <w:r>
         <w:rPr>
-          <w:rFonts w:ascii="Menlo Regular" w:hAnsi="Menlo Regular" w:cs="Menlo Regular"/>
+          <w:rFonts w:ascii="Arial" w:hAnsi="Arial" w:cs="Arial"/>
           <w:color w:val="C1651C"/>
           <w:sz w:val="20"/>
           <w:szCs w:val="22"/>
@@ -827,7 +1078,7 @@
       </w:r>
       <w:r>
         <w:rPr>
-          <w:rFonts w:ascii="Menlo Regular" w:hAnsi="Menlo Regular" w:cs="Menlo Regular"/>
+          <w:rFonts w:ascii="Arial" w:hAnsi="Arial" w:cs="Arial"/>
           <w:color w:val="008000"/>
           <w:sz w:val="20"/>
           <w:szCs w:val="22"/>
@@ -836,7 +1087,7 @@
       </w:r>
       <w:r>
         <w:rPr>
-          <w:rFonts w:ascii="Menlo Regular" w:hAnsi="Menlo Regular" w:cs="Menlo Regular"/>
+          <w:rFonts w:ascii="Arial" w:hAnsi="Arial" w:cs="Arial"/>
           <w:color w:val="008000"/>
           <w:sz w:val="20"/>
           <w:szCs w:val="22"/>
@@ -848,7 +1099,7 @@
       <w:pPr>
         <w:ind w:right="-900"/>
         <w:rPr>
-          <w:rFonts w:ascii="Menlo Regular" w:hAnsi="Menlo Regular" w:cs="Menlo Regular"/>
+          <w:rFonts w:ascii="Arial" w:hAnsi="Arial" w:cs="Arial"/>
           <w:color w:val="008000"/>
           <w:sz w:val="20"/>
           <w:szCs w:val="22"/>
@@ -859,15 +1110,15 @@
       <w:pPr>
         <w:ind w:right="-900"/>
         <w:rPr>
-          <w:rFonts w:ascii="Menlo Regular" w:hAnsi="Menlo Regular" w:cs="Menlo Regular"/>
-          <w:color w:val="008000"/>
-          <w:sz w:val="20"/>
-          <w:szCs w:val="22"/>
-        </w:rPr>
-      </w:pPr>
-      <w:r>
-        <w:rPr>
-          <w:rFonts w:ascii="Menlo Regular" w:hAnsi="Menlo Regular" w:cs="Menlo Regular"/>
+          <w:rFonts w:ascii="Arial" w:hAnsi="Arial" w:cs="Arial"/>
+          <w:color w:val="008000"/>
+          <w:sz w:val="20"/>
+          <w:szCs w:val="22"/>
+        </w:rPr>
+      </w:pPr>
+      <w:r>
+        <w:rPr>
+          <w:rFonts w:ascii="Arial" w:hAnsi="Arial" w:cs="Arial"/>
           <w:color w:val="008000"/>
           <w:sz w:val="20"/>
           <w:szCs w:val="22"/>
@@ -879,15 +1130,15 @@
       <w:pPr>
         <w:ind w:right="-900"/>
         <w:rPr>
-          <w:rFonts w:ascii="Menlo Regular" w:hAnsi="Menlo Regular" w:cs="Menlo Regular"/>
-          <w:color w:val="008000"/>
-          <w:sz w:val="20"/>
-          <w:szCs w:val="22"/>
-        </w:rPr>
-      </w:pPr>
-      <w:r>
-        <w:rPr>
-          <w:rFonts w:ascii="Menlo Regular" w:hAnsi="Menlo Regular" w:cs="Menlo Regular"/>
+          <w:rFonts w:ascii="Arial" w:hAnsi="Arial" w:cs="Arial"/>
+          <w:color w:val="008000"/>
+          <w:sz w:val="20"/>
+          <w:szCs w:val="22"/>
+        </w:rPr>
+      </w:pPr>
+      <w:r>
+        <w:rPr>
+          <w:rFonts w:ascii="Arial" w:hAnsi="Arial" w:cs="Arial"/>
           <w:color w:val="660066"/>
           <w:sz w:val="20"/>
           <w:szCs w:val="22"/>
@@ -896,359 +1147,479 @@
       </w:r>
       <w:r>
         <w:rPr>
-          <w:rFonts w:ascii="Menlo Regular" w:hAnsi="Menlo Regular" w:cs="Menlo Regular"/>
+          <w:rFonts w:ascii="Arial" w:hAnsi="Arial" w:cs="Arial"/>
           <w:color w:val="660066"/>
           <w:sz w:val="20"/>
           <w:szCs w:val="22"/>
         </w:rPr>
         <w:t xml:space="preserve"> </w:t>
       </w:r>
-      <w:r>
-        <w:rPr>
-          <w:rFonts w:ascii="Menlo Regular" w:hAnsi="Menlo Regular" w:cs="Menlo Regular"/>
+      <w:proofErr w:type="spellStart"/>
+      <w:proofErr w:type="gramStart"/>
+      <w:r>
+        <w:rPr>
+          <w:rFonts w:ascii="Arial" w:hAnsi="Arial" w:cs="Arial"/>
           <w:color w:val="660066"/>
           <w:sz w:val="20"/>
           <w:szCs w:val="22"/>
         </w:rPr>
+        <w:t>aligned</w:t>
+      </w:r>
+      <w:proofErr w:type="gramEnd"/>
+      <w:r>
+        <w:rPr>
+          <w:rFonts w:ascii="Arial" w:hAnsi="Arial" w:cs="Arial"/>
+          <w:color w:val="660066"/>
+          <w:sz w:val="20"/>
+          <w:szCs w:val="22"/>
+        </w:rPr>
+        <w:t>_reads_STARSJ_out.tab</w:t>
+      </w:r>
+      <w:proofErr w:type="spellEnd"/>
+      <w:r>
+        <w:rPr>
+          <w:rFonts w:ascii="Arial" w:hAnsi="Arial" w:cs="Arial"/>
+          <w:color w:val="660066"/>
+          <w:sz w:val="20"/>
+          <w:szCs w:val="22"/>
+        </w:rPr>
+        <w:t xml:space="preserve">  </w:t>
+      </w:r>
+      <w:r>
+        <w:rPr>
+          <w:rFonts w:ascii="Arial" w:hAnsi="Arial" w:cs="Arial"/>
+          <w:color w:val="008000"/>
+          <w:sz w:val="20"/>
+          <w:szCs w:val="22"/>
+        </w:rPr>
+        <w:t xml:space="preserve"># </w:t>
+      </w:r>
+      <w:r>
+        <w:rPr>
+          <w:rFonts w:ascii="Arial" w:hAnsi="Arial" w:cs="Arial"/>
+          <w:color w:val="008000"/>
+          <w:sz w:val="20"/>
+          <w:szCs w:val="22"/>
+        </w:rPr>
+        <w:t>Canonical s</w:t>
+      </w:r>
+      <w:r>
+        <w:rPr>
+          <w:rFonts w:ascii="Arial" w:hAnsi="Arial" w:cs="Arial"/>
+          <w:color w:val="008000"/>
+          <w:sz w:val="20"/>
+          <w:szCs w:val="22"/>
+        </w:rPr>
+        <w:t>plice junction counts file needs to</w:t>
+      </w:r>
+      <w:r>
+        <w:rPr>
+          <w:rFonts w:ascii="Arial" w:hAnsi="Arial" w:cs="Arial"/>
+          <w:color w:val="008000"/>
+          <w:sz w:val="20"/>
+          <w:szCs w:val="22"/>
+        </w:rPr>
+        <w:t xml:space="preserve"> be converted to bed format  </w:t>
+      </w:r>
+    </w:p>
+    <w:p>
+      <w:pPr>
+        <w:ind w:left="2160" w:right="-900" w:firstLine="720"/>
+        <w:rPr>
+          <w:rFonts w:ascii="Arial" w:hAnsi="Arial" w:cs="Arial"/>
+          <w:color w:val="008000"/>
+          <w:sz w:val="20"/>
+          <w:szCs w:val="22"/>
+        </w:rPr>
+      </w:pPr>
+      <w:r>
+        <w:rPr>
+          <w:rFonts w:ascii="Arial" w:hAnsi="Arial" w:cs="Arial"/>
+          <w:color w:val="008000"/>
+          <w:sz w:val="20"/>
+          <w:szCs w:val="22"/>
+        </w:rPr>
+        <w:t xml:space="preserve">    # </w:t>
+      </w:r>
+      <w:proofErr w:type="gramStart"/>
+      <w:r>
+        <w:rPr>
+          <w:rFonts w:ascii="Arial" w:hAnsi="Arial" w:cs="Arial"/>
+          <w:color w:val="008000"/>
+          <w:sz w:val="20"/>
+          <w:szCs w:val="22"/>
+        </w:rPr>
+        <w:t>appropriate</w:t>
+      </w:r>
+      <w:proofErr w:type="gramEnd"/>
+      <w:r>
+        <w:rPr>
+          <w:rFonts w:ascii="Arial" w:hAnsi="Arial" w:cs="Arial"/>
+          <w:color w:val="008000"/>
+          <w:sz w:val="20"/>
+          <w:szCs w:val="22"/>
+        </w:rPr>
+        <w:t xml:space="preserve"> for </w:t>
+      </w:r>
+      <w:proofErr w:type="spellStart"/>
+      <w:r>
+        <w:rPr>
+          <w:rFonts w:ascii="Arial" w:hAnsi="Arial" w:cs="Arial"/>
+          <w:color w:val="008000"/>
+          <w:sz w:val="20"/>
+          <w:szCs w:val="22"/>
+        </w:rPr>
+        <w:t>circleVis</w:t>
+      </w:r>
+      <w:proofErr w:type="spellEnd"/>
+      <w:r>
+        <w:rPr>
+          <w:rFonts w:ascii="Arial" w:hAnsi="Arial" w:cs="Arial"/>
+          <w:color w:val="008000"/>
+          <w:sz w:val="20"/>
+          <w:szCs w:val="22"/>
+        </w:rPr>
+        <w:t xml:space="preserve"> processing (see below)</w:t>
+      </w:r>
+    </w:p>
+    <w:p>
+      <w:pPr>
+        <w:ind w:right="-900"/>
+        <w:rPr>
+          <w:rFonts w:ascii="Arial" w:hAnsi="Arial" w:cs="Arial"/>
+          <w:color w:val="008000"/>
+          <w:sz w:val="20"/>
+          <w:szCs w:val="22"/>
+        </w:rPr>
+      </w:pPr>
+    </w:p>
+    <w:p>
+      <w:pPr>
+        <w:ind w:right="-900"/>
+        <w:rPr>
+          <w:rFonts w:ascii="Arial" w:hAnsi="Arial" w:cs="Arial"/>
+          <w:color w:val="008000"/>
+          <w:sz w:val="20"/>
+          <w:szCs w:val="22"/>
+        </w:rPr>
+      </w:pPr>
+    </w:p>
+    <w:p>
+      <w:pPr>
+        <w:pStyle w:val="Instructions"/>
+        <w:rPr>
+          <w:rFonts w:ascii="Arial" w:hAnsi="Arial" w:cs="Arial"/>
+        </w:rPr>
+      </w:pPr>
+    </w:p>
+    <w:p>
+      <w:pPr>
+        <w:pStyle w:val="Instructions"/>
+        <w:rPr>
+          <w:rFonts w:ascii="Arial" w:hAnsi="Arial" w:cs="Arial"/>
+        </w:rPr>
+      </w:pPr>
+    </w:p>
+    <w:p>
+      <w:pPr>
+        <w:pStyle w:val="Instructions"/>
+        <w:rPr>
+          <w:rFonts w:ascii="Arial" w:hAnsi="Arial" w:cs="Arial"/>
+        </w:rPr>
+      </w:pPr>
+      <w:r>
+        <w:rPr>
+          <w:rFonts w:ascii="Arial" w:hAnsi="Arial" w:cs="Arial"/>
+        </w:rPr>
+        <w:lastRenderedPageBreak/>
+        <w:t xml:space="preserve">2. Run </w:t>
+      </w:r>
+      <w:proofErr w:type="spellStart"/>
+      <w:r>
+        <w:rPr>
+          <w:rFonts w:ascii="Arial" w:hAnsi="Arial" w:cs="Arial"/>
+        </w:rPr>
+        <w:t>star_sj_convert</w:t>
+      </w:r>
+      <w:proofErr w:type="spellEnd"/>
+      <w:r>
+        <w:rPr>
+          <w:rFonts w:ascii="Arial" w:hAnsi="Arial" w:cs="Arial"/>
+        </w:rPr>
+        <w:t xml:space="preserve"> on canonical splice junction file</w:t>
+      </w:r>
+    </w:p>
+    <w:p>
+      <w:pPr>
+        <w:pStyle w:val="Instructions"/>
+        <w:rPr>
+          <w:rFonts w:ascii="Arial" w:hAnsi="Arial" w:cs="Arial"/>
+        </w:rPr>
+      </w:pPr>
+    </w:p>
+    <w:p>
+      <w:pPr>
+        <w:pStyle w:val="Command"/>
+        <w:rPr>
+          <w:rFonts w:ascii="Arial" w:hAnsi="Arial" w:cs="Arial"/>
+          <w:color w:val="660066"/>
+        </w:rPr>
+      </w:pPr>
+      <w:proofErr w:type="spellStart"/>
+      <w:proofErr w:type="gramStart"/>
+      <w:r>
+        <w:rPr>
+          <w:rFonts w:ascii="Arial" w:hAnsi="Arial" w:cs="Arial"/>
+        </w:rPr>
+        <w:t>star</w:t>
+      </w:r>
+      <w:proofErr w:type="gramEnd"/>
+      <w:r>
+        <w:rPr>
+          <w:rFonts w:ascii="Arial" w:hAnsi="Arial" w:cs="Arial"/>
+        </w:rPr>
+        <w:t>_sj_convert</w:t>
+      </w:r>
+      <w:proofErr w:type="spellEnd"/>
+      <w:r>
+        <w:rPr>
+          <w:rFonts w:ascii="Arial" w:hAnsi="Arial" w:cs="Arial"/>
+        </w:rPr>
+        <w:t xml:space="preserve"> </w:t>
+      </w:r>
+      <w:proofErr w:type="spellStart"/>
+      <w:r>
+        <w:rPr>
+          <w:rFonts w:ascii="Arial" w:hAnsi="Arial" w:cs="Arial"/>
+          <w:color w:val="660066"/>
+        </w:rPr>
         <w:t>aligned_reads_STARSJ_out.tab</w:t>
       </w:r>
-      <w:r>
-        <w:rPr>
-          <w:rFonts w:ascii="Menlo Regular" w:hAnsi="Menlo Regular" w:cs="Menlo Regular"/>
+      <w:proofErr w:type="spellEnd"/>
+      <w:r>
+        <w:rPr>
+          <w:rFonts w:ascii="Arial" w:hAnsi="Arial" w:cs="Arial"/>
           <w:color w:val="660066"/>
-          <w:sz w:val="20"/>
-          <w:szCs w:val="22"/>
         </w:rPr>
         <w:t xml:space="preserve">  </w:t>
       </w:r>
-      <w:r>
-        <w:rPr>
-          <w:rFonts w:ascii="Menlo Regular" w:hAnsi="Menlo Regular" w:cs="Menlo Regular"/>
-          <w:color w:val="008000"/>
-          <w:sz w:val="20"/>
-          <w:szCs w:val="22"/>
-        </w:rPr>
-        <w:t xml:space="preserve"># </w:t>
-      </w:r>
-      <w:r>
-        <w:rPr>
-          <w:rFonts w:ascii="Menlo Regular" w:hAnsi="Menlo Regular" w:cs="Menlo Regular"/>
-          <w:color w:val="008000"/>
-          <w:sz w:val="20"/>
-          <w:szCs w:val="22"/>
-        </w:rPr>
-        <w:t>Canonical s</w:t>
-      </w:r>
-      <w:r>
-        <w:rPr>
-          <w:rFonts w:ascii="Menlo Regular" w:hAnsi="Menlo Regular" w:cs="Menlo Regular"/>
-          <w:color w:val="008000"/>
-          <w:sz w:val="20"/>
-          <w:szCs w:val="22"/>
-        </w:rPr>
-        <w:t>plice junction counts file needs to</w:t>
-      </w:r>
-    </w:p>
-    <w:p>
-      <w:pPr>
-        <w:ind w:left="3600" w:right="-900"/>
-        <w:rPr>
-          <w:rFonts w:ascii="Menlo Regular" w:hAnsi="Menlo Regular" w:cs="Menlo Regular"/>
-          <w:color w:val="008000"/>
-          <w:sz w:val="20"/>
-          <w:szCs w:val="22"/>
-        </w:rPr>
-      </w:pPr>
-      <w:r>
-        <w:rPr>
-          <w:rFonts w:ascii="Menlo Regular" w:hAnsi="Menlo Regular" w:cs="Menlo Regular"/>
-          <w:color w:val="008000"/>
-          <w:sz w:val="20"/>
-          <w:szCs w:val="22"/>
+    </w:p>
+    <w:p>
+      <w:pPr>
+        <w:pStyle w:val="Command"/>
+        <w:rPr>
+          <w:rFonts w:ascii="Arial" w:hAnsi="Arial" w:cs="Arial"/>
+          <w:color w:val="660066"/>
+        </w:rPr>
+      </w:pPr>
+    </w:p>
+    <w:p>
+      <w:pPr>
+        <w:ind w:right="-900"/>
+        <w:rPr>
+          <w:rFonts w:ascii="Arial" w:hAnsi="Arial" w:cs="Arial"/>
+          <w:i/>
+          <w:sz w:val="20"/>
+          <w:szCs w:val="22"/>
+        </w:rPr>
+      </w:pPr>
+      <w:r>
+        <w:rPr>
+          <w:rFonts w:ascii="Arial" w:hAnsi="Arial" w:cs="Arial"/>
+          <w:i/>
+          <w:sz w:val="20"/>
+          <w:szCs w:val="22"/>
+        </w:rPr>
+        <w:t>This command will generate the following file:</w:t>
+      </w:r>
+    </w:p>
+    <w:p>
+      <w:pPr>
+        <w:ind w:right="-900"/>
+        <w:rPr>
+          <w:rFonts w:ascii="Arial" w:hAnsi="Arial" w:cs="Arial"/>
+          <w:i/>
+          <w:sz w:val="20"/>
+          <w:szCs w:val="22"/>
+        </w:rPr>
+      </w:pPr>
+    </w:p>
+    <w:p>
+      <w:pPr>
+        <w:pStyle w:val="filename"/>
+        <w:rPr>
+          <w:rFonts w:ascii="Arial" w:hAnsi="Arial" w:cs="Arial"/>
+        </w:rPr>
+      </w:pPr>
+      <w:r>
+        <w:rPr>
+          <w:rFonts w:ascii="Arial" w:hAnsi="Arial" w:cs="Arial"/>
+        </w:rPr>
+        <w:t xml:space="preserve">* </w:t>
+      </w:r>
+      <w:proofErr w:type="spellStart"/>
+      <w:proofErr w:type="gramStart"/>
+      <w:r>
+        <w:rPr>
+          <w:rFonts w:ascii="Arial" w:hAnsi="Arial" w:cs="Arial"/>
+        </w:rPr>
+        <w:t>aligned</w:t>
+      </w:r>
+      <w:proofErr w:type="gramEnd"/>
+      <w:r>
+        <w:rPr>
+          <w:rFonts w:ascii="Arial" w:hAnsi="Arial" w:cs="Arial"/>
+        </w:rPr>
+        <w:t>_reads_STARSJ_out.tab.</w:t>
+      </w:r>
+      <w:r>
+        <w:rPr>
+          <w:rFonts w:ascii="Arial" w:hAnsi="Arial" w:cs="Arial"/>
+        </w:rPr>
+        <w:t>canonical</w:t>
+      </w:r>
+      <w:r>
+        <w:rPr>
+          <w:rFonts w:ascii="Arial" w:hAnsi="Arial" w:cs="Arial"/>
+        </w:rPr>
+        <w:t>.bed</w:t>
+      </w:r>
+      <w:proofErr w:type="spellEnd"/>
+      <w:r>
+        <w:rPr>
+          <w:rFonts w:ascii="Arial" w:hAnsi="Arial" w:cs="Arial"/>
         </w:rPr>
         <w:t xml:space="preserve">  </w:t>
       </w:r>
       <w:r>
         <w:rPr>
-          <w:rFonts w:ascii="Menlo Regular" w:hAnsi="Menlo Regular" w:cs="Menlo Regular"/>
-          <w:color w:val="008000"/>
-          <w:sz w:val="20"/>
-          <w:szCs w:val="22"/>
-        </w:rPr>
-        <w:t xml:space="preserve"># </w:t>
-      </w:r>
-      <w:r>
-        <w:rPr>
-          <w:rFonts w:ascii="Menlo Regular" w:hAnsi="Menlo Regular" w:cs="Menlo Regular"/>
-          <w:color w:val="008000"/>
-          <w:sz w:val="20"/>
-          <w:szCs w:val="22"/>
-        </w:rPr>
-        <w:t xml:space="preserve">be </w:t>
-      </w:r>
-      <w:r>
-        <w:rPr>
-          <w:rFonts w:ascii="Menlo Regular" w:hAnsi="Menlo Regular" w:cs="Menlo Regular"/>
-          <w:color w:val="008000"/>
-          <w:sz w:val="20"/>
-          <w:szCs w:val="22"/>
-        </w:rPr>
-        <w:t xml:space="preserve">converted </w:t>
-      </w:r>
-      <w:r>
-        <w:rPr>
-          <w:rFonts w:ascii="Menlo Regular" w:hAnsi="Menlo Regular" w:cs="Menlo Regular"/>
-          <w:color w:val="008000"/>
-          <w:sz w:val="20"/>
-          <w:szCs w:val="22"/>
-        </w:rPr>
-        <w:t xml:space="preserve">to bed format appropriate </w:t>
-      </w:r>
-      <w:r>
-        <w:rPr>
-          <w:rFonts w:ascii="Menlo Regular" w:hAnsi="Menlo Regular" w:cs="Menlo Regular"/>
-          <w:color w:val="008000"/>
-          <w:sz w:val="20"/>
-          <w:szCs w:val="22"/>
-        </w:rPr>
-        <w:t>for</w:t>
-      </w:r>
-    </w:p>
-    <w:p>
-      <w:pPr>
-        <w:ind w:left="2880" w:right="-900" w:firstLine="720"/>
-        <w:rPr>
-          <w:rFonts w:ascii="Menlo Regular" w:hAnsi="Menlo Regular" w:cs="Menlo Regular"/>
-          <w:color w:val="008000"/>
-          <w:sz w:val="20"/>
-          <w:szCs w:val="22"/>
-        </w:rPr>
-      </w:pPr>
-      <w:r>
-        <w:rPr>
-          <w:rFonts w:ascii="Menlo Regular" w:hAnsi="Menlo Regular" w:cs="Menlo Regular"/>
-          <w:color w:val="008000"/>
-          <w:sz w:val="20"/>
-          <w:szCs w:val="22"/>
-        </w:rPr>
-        <w:t xml:space="preserve">  #</w:t>
-      </w:r>
-      <w:r>
-        <w:rPr>
-          <w:rFonts w:ascii="Menlo Regular" w:hAnsi="Menlo Regular" w:cs="Menlo Regular"/>
-          <w:color w:val="008000"/>
-          <w:sz w:val="20"/>
-          <w:szCs w:val="22"/>
+          <w:rFonts w:ascii="Arial" w:hAnsi="Arial" w:cs="Arial"/>
         </w:rPr>
         <w:t xml:space="preserve"> </w:t>
       </w:r>
       <w:r>
         <w:rPr>
-          <w:rFonts w:ascii="Menlo Regular" w:hAnsi="Menlo Regular" w:cs="Menlo Regular"/>
-          <w:color w:val="008000"/>
-          <w:sz w:val="20"/>
-          <w:szCs w:val="22"/>
-        </w:rPr>
-        <w:t>circleVis processing</w:t>
-      </w:r>
-      <w:r>
-        <w:rPr>
-          <w:rFonts w:ascii="Menlo Regular" w:hAnsi="Menlo Regular" w:cs="Menlo Regular"/>
-          <w:color w:val="008000"/>
-          <w:sz w:val="20"/>
-          <w:szCs w:val="22"/>
-        </w:rPr>
-        <w:t xml:space="preserve"> (see below)</w:t>
-      </w:r>
-    </w:p>
-    <w:p>
-      <w:pPr>
-        <w:ind w:right="-900"/>
-        <w:rPr>
-          <w:rFonts w:ascii="Menlo Regular" w:hAnsi="Menlo Regular" w:cs="Menlo Regular"/>
-          <w:color w:val="008000"/>
-          <w:sz w:val="20"/>
-          <w:szCs w:val="22"/>
-        </w:rPr>
-      </w:pPr>
-    </w:p>
-    <w:p>
-      <w:pPr>
-        <w:ind w:right="-900"/>
-        <w:rPr>
-          <w:rFonts w:ascii="Menlo Regular" w:hAnsi="Menlo Regular" w:cs="Menlo Regular"/>
-          <w:color w:val="008000"/>
-          <w:sz w:val="20"/>
-          <w:szCs w:val="22"/>
+          <w:rFonts w:ascii="Arial" w:hAnsi="Arial" w:cs="Arial"/>
+          <w:color w:val="008000"/>
+        </w:rPr>
+        <w:t xml:space="preserve"># Final canonical splice junction </w:t>
+      </w:r>
+      <w:r>
+        <w:rPr>
+          <w:rFonts w:ascii="Arial" w:hAnsi="Arial" w:cs="Arial"/>
+          <w:color w:val="008000"/>
+        </w:rPr>
+        <w:t>file</w:t>
+      </w:r>
+    </w:p>
+    <w:p>
+      <w:pPr>
+        <w:pStyle w:val="Comment"/>
+        <w:rPr>
+          <w:rFonts w:ascii="Arial" w:hAnsi="Arial" w:cs="Arial"/>
+          <w:i/>
+        </w:rPr>
+      </w:pPr>
+      <w:r>
+        <w:rPr>
+          <w:rFonts w:ascii="Arial" w:hAnsi="Arial" w:cs="Arial"/>
+        </w:rPr>
+        <w:tab/>
+      </w:r>
+      <w:r>
+        <w:rPr>
+          <w:rFonts w:ascii="Arial" w:hAnsi="Arial" w:cs="Arial"/>
+        </w:rPr>
+        <w:tab/>
+      </w:r>
+      <w:r>
+        <w:rPr>
+          <w:rFonts w:ascii="Arial" w:hAnsi="Arial" w:cs="Arial"/>
+        </w:rPr>
+        <w:tab/>
+      </w:r>
+      <w:r>
+        <w:rPr>
+          <w:rFonts w:ascii="Arial" w:hAnsi="Arial" w:cs="Arial"/>
+        </w:rPr>
+        <w:tab/>
+      </w:r>
+      <w:r>
+        <w:rPr>
+          <w:rFonts w:ascii="Arial" w:hAnsi="Arial" w:cs="Arial"/>
+        </w:rPr>
+        <w:tab/>
+      </w:r>
+      <w:r>
+        <w:rPr>
+          <w:rFonts w:ascii="Arial" w:hAnsi="Arial" w:cs="Arial"/>
+        </w:rPr>
+        <w:tab/>
+      </w:r>
+    </w:p>
+    <w:p>
+      <w:pPr>
+        <w:pStyle w:val="Command"/>
+        <w:rPr>
+          <w:rFonts w:ascii="Arial" w:hAnsi="Arial" w:cs="Arial"/>
         </w:rPr>
       </w:pPr>
     </w:p>
     <w:p>
       <w:pPr>
         <w:pStyle w:val="Instructions"/>
-      </w:pPr>
-      <w:r>
-        <w:lastRenderedPageBreak/>
-        <w:t>2. Run star_sj_convert on canonical splice junction file</w:t>
+        <w:rPr>
+          <w:rFonts w:ascii="Arial" w:hAnsi="Arial" w:cs="Arial"/>
+        </w:rPr>
+      </w:pPr>
+      <w:r>
+        <w:rPr>
+          <w:rFonts w:ascii="Arial" w:hAnsi="Arial" w:cs="Arial"/>
+        </w:rPr>
+        <w:t xml:space="preserve">3. Run </w:t>
+      </w:r>
+      <w:proofErr w:type="spellStart"/>
+      <w:r>
+        <w:rPr>
+          <w:rFonts w:ascii="Arial" w:hAnsi="Arial" w:cs="Arial"/>
+        </w:rPr>
+        <w:t>find_circ</w:t>
+      </w:r>
+      <w:proofErr w:type="spellEnd"/>
+      <w:r>
+        <w:rPr>
+          <w:rFonts w:ascii="Arial" w:hAnsi="Arial" w:cs="Arial"/>
+        </w:rPr>
+        <w:t xml:space="preserve"> to generate </w:t>
+      </w:r>
+      <w:proofErr w:type="spellStart"/>
+      <w:r>
+        <w:rPr>
+          <w:rFonts w:ascii="Arial" w:hAnsi="Arial" w:cs="Arial"/>
+        </w:rPr>
+        <w:t>backsplice</w:t>
+      </w:r>
+      <w:proofErr w:type="spellEnd"/>
+      <w:r>
+        <w:rPr>
+          <w:rFonts w:ascii="Arial" w:hAnsi="Arial" w:cs="Arial"/>
+        </w:rPr>
+        <w:t xml:space="preserve"> junction calls</w:t>
       </w:r>
     </w:p>
     <w:p>
       <w:pPr>
         <w:pStyle w:val="Instructions"/>
+        <w:rPr>
+          <w:rFonts w:ascii="Arial" w:hAnsi="Arial" w:cs="Arial"/>
+        </w:rPr>
       </w:pPr>
     </w:p>
     <w:p>
       <w:pPr>
         <w:pStyle w:val="Command"/>
         <w:rPr>
-          <w:color w:val="660066"/>
-        </w:rPr>
-      </w:pPr>
-      <w:r>
-        <w:t xml:space="preserve">star_sj_convert </w:t>
-      </w:r>
-      <w:r>
-        <w:rPr>
-          <w:color w:val="660066"/>
-        </w:rPr>
-        <w:t>aligned_reads_STARSJ_out.tab</w:t>
-      </w:r>
-      <w:r>
-        <w:rPr>
-          <w:color w:val="660066"/>
-        </w:rPr>
-        <w:t xml:space="preserve">  </w:t>
-      </w:r>
-    </w:p>
-    <w:p>
-      <w:pPr>
-        <w:pStyle w:val="Command"/>
-        <w:rPr>
-          <w:color w:val="660066"/>
-        </w:rPr>
-      </w:pPr>
-    </w:p>
-    <w:p>
-      <w:pPr>
-        <w:ind w:right="-900"/>
-        <w:rPr>
-          <w:rFonts w:ascii="Menlo Regular" w:hAnsi="Menlo Regular" w:cs="Menlo Regular"/>
-          <w:i/>
-          <w:sz w:val="20"/>
-          <w:szCs w:val="22"/>
-        </w:rPr>
-      </w:pPr>
-      <w:r>
-        <w:rPr>
-          <w:rFonts w:ascii="Menlo Regular" w:hAnsi="Menlo Regular" w:cs="Menlo Regular"/>
-          <w:i/>
-          <w:sz w:val="20"/>
-          <w:szCs w:val="22"/>
-        </w:rPr>
-        <w:t>This command will generate the following file:</w:t>
-      </w:r>
-    </w:p>
-    <w:p>
-      <w:pPr>
-        <w:ind w:right="-900"/>
-        <w:rPr>
-          <w:rFonts w:ascii="Menlo Regular" w:hAnsi="Menlo Regular" w:cs="Menlo Regular"/>
-          <w:i/>
-          <w:sz w:val="20"/>
-          <w:szCs w:val="22"/>
-        </w:rPr>
-      </w:pPr>
-    </w:p>
-    <w:p>
-      <w:pPr>
-        <w:pStyle w:val="filename"/>
-      </w:pPr>
-      <w:r>
-        <w:t xml:space="preserve">* </w:t>
-      </w:r>
-      <w:r>
-        <w:t>aligned_reads_STARSJ_out.tab</w:t>
-      </w:r>
-      <w:r>
-        <w:t>.</w:t>
-      </w:r>
-      <w:r>
-        <w:t>canonical</w:t>
-      </w:r>
-      <w:r>
-        <w:t xml:space="preserve">.bed  </w:t>
-      </w:r>
-      <w:r>
-        <w:t xml:space="preserve"> </w:t>
-      </w:r>
-      <w:r>
-        <w:rPr>
-          <w:color w:val="008000"/>
-        </w:rPr>
-        <w:t># Final canonical splice junction</w:t>
-      </w:r>
-      <w:r>
-        <w:t xml:space="preserve"> </w:t>
-      </w:r>
-    </w:p>
-    <w:p>
-      <w:pPr>
-        <w:pStyle w:val="Comment"/>
-        <w:rPr>
-          <w:i/>
-        </w:rPr>
-      </w:pPr>
-      <w:r>
-        <w:tab/>
-      </w:r>
-      <w:r>
-        <w:tab/>
-      </w:r>
-      <w:r>
-        <w:tab/>
-      </w:r>
-      <w:r>
-        <w:tab/>
-      </w:r>
-      <w:r>
-        <w:tab/>
-      </w:r>
-      <w:r>
-        <w:tab/>
-      </w:r>
-      <w:r>
-        <w:tab/>
-        <w:t xml:space="preserve">     #</w:t>
-      </w:r>
-      <w:r>
-        <w:t xml:space="preserve"> </w:t>
-      </w:r>
-      <w:r>
-        <w:t>file</w:t>
-      </w:r>
-    </w:p>
-    <w:p>
-      <w:pPr>
-        <w:pStyle w:val="Command"/>
-      </w:pPr>
-    </w:p>
-    <w:p>
-      <w:pPr>
-        <w:pStyle w:val="Instructions"/>
-      </w:pPr>
-      <w:r>
-        <w:t>3. Run find_circ to generate backsplice junction calls</w:t>
-      </w:r>
-    </w:p>
-    <w:p>
-      <w:pPr>
-        <w:pStyle w:val="Instructions"/>
-      </w:pPr>
-    </w:p>
-    <w:p>
-      <w:pPr>
-        <w:pStyle w:val="Command"/>
-        <w:rPr>
+          <w:rFonts w:ascii="Arial" w:hAnsi="Arial" w:cs="Arial"/>
           <w:i/>
           <w:color w:val="auto"/>
           <w:bdr w:val="none" w:sz="0" w:space="0" w:color="auto" w:frame="1"/>
@@ -1257,6 +1628,7 @@
       </w:pPr>
       <w:r>
         <w:rPr>
+          <w:rFonts w:ascii="Arial" w:hAnsi="Arial" w:cs="Arial"/>
           <w:i/>
           <w:color w:val="auto"/>
           <w:bdr w:val="none" w:sz="0" w:space="0" w:color="auto" w:frame="1"/>
@@ -1268,6 +1640,7 @@
         <w:r>
           <w:rPr>
             <w:rStyle w:val="Hyperlink"/>
+            <w:rFonts w:ascii="Arial" w:hAnsi="Arial" w:cs="Arial"/>
             <w:i/>
             <w:color w:val="auto"/>
             <w:u w:val="none"/>
@@ -1279,6 +1652,7 @@
       </w:hyperlink>
       <w:r>
         <w:rPr>
+          <w:rFonts w:ascii="Arial" w:hAnsi="Arial" w:cs="Arial"/>
           <w:i/>
           <w:color w:val="auto"/>
           <w:bdr w:val="none" w:sz="0" w:space="0" w:color="auto" w:frame="1"/>
@@ -1291,6 +1665,7 @@
       <w:pPr>
         <w:pStyle w:val="Command"/>
         <w:rPr>
+          <w:rFonts w:ascii="Arial" w:hAnsi="Arial" w:cs="Arial"/>
           <w:i/>
           <w:color w:val="auto"/>
           <w:bdr w:val="none" w:sz="0" w:space="0" w:color="auto" w:frame="1"/>
@@ -1302,66 +1677,281 @@
       <w:pPr>
         <w:pStyle w:val="Command"/>
         <w:rPr>
-          <w:color w:val="5F497A" w:themeColor="accent4" w:themeShade="BF"/>
-        </w:rPr>
-      </w:pPr>
-      <w:r>
-        <w:rPr>
-          <w:color w:val="5F497A" w:themeColor="accent4" w:themeShade="BF"/>
+          <w:rFonts w:ascii="Arial" w:hAnsi="Arial" w:cs="Arial"/>
+          <w:color w:val="008000"/>
           <w:bdr w:val="none" w:sz="0" w:space="0" w:color="auto" w:frame="1"/>
           <w:lang w:eastAsia="en-US"/>
         </w:rPr>
-        <w:t>The output of find_circ will include a tsv file of backsplice junctions</w:t>
-      </w:r>
+      </w:pPr>
+      <w:r>
+        <w:rPr>
+          <w:rFonts w:ascii="Arial" w:hAnsi="Arial" w:cs="Arial"/>
+          <w:color w:val="008000"/>
+          <w:bdr w:val="none" w:sz="0" w:space="0" w:color="auto" w:frame="1"/>
+          <w:lang w:eastAsia="en-US"/>
+        </w:rPr>
+        <w:t xml:space="preserve"># </w:t>
+      </w:r>
+      <w:r>
+        <w:rPr>
+          <w:rFonts w:ascii="Arial" w:hAnsi="Arial" w:cs="Arial"/>
+          <w:color w:val="008000"/>
+          <w:bdr w:val="none" w:sz="0" w:space="0" w:color="auto" w:frame="1"/>
+          <w:lang w:eastAsia="en-US"/>
+        </w:rPr>
+        <w:t xml:space="preserve">The output of </w:t>
+      </w:r>
+      <w:proofErr w:type="spellStart"/>
+      <w:r>
+        <w:rPr>
+          <w:rFonts w:ascii="Arial" w:hAnsi="Arial" w:cs="Arial"/>
+          <w:color w:val="008000"/>
+          <w:bdr w:val="none" w:sz="0" w:space="0" w:color="auto" w:frame="1"/>
+          <w:lang w:eastAsia="en-US"/>
+        </w:rPr>
+        <w:t>find_circ</w:t>
+      </w:r>
+      <w:proofErr w:type="spellEnd"/>
+      <w:r>
+        <w:rPr>
+          <w:rFonts w:ascii="Arial" w:hAnsi="Arial" w:cs="Arial"/>
+          <w:color w:val="008000"/>
+          <w:bdr w:val="none" w:sz="0" w:space="0" w:color="auto" w:frame="1"/>
+          <w:lang w:eastAsia="en-US"/>
+        </w:rPr>
+        <w:t xml:space="preserve"> will include a </w:t>
+      </w:r>
+      <w:proofErr w:type="spellStart"/>
+      <w:r>
+        <w:rPr>
+          <w:rFonts w:ascii="Arial" w:hAnsi="Arial" w:cs="Arial"/>
+          <w:color w:val="008000"/>
+          <w:bdr w:val="none" w:sz="0" w:space="0" w:color="auto" w:frame="1"/>
+          <w:lang w:eastAsia="en-US"/>
+        </w:rPr>
+        <w:t>tsv</w:t>
+      </w:r>
+      <w:proofErr w:type="spellEnd"/>
+      <w:r>
+        <w:rPr>
+          <w:rFonts w:ascii="Arial" w:hAnsi="Arial" w:cs="Arial"/>
+          <w:color w:val="008000"/>
+          <w:bdr w:val="none" w:sz="0" w:space="0" w:color="auto" w:frame="1"/>
+          <w:lang w:eastAsia="en-US"/>
+        </w:rPr>
+        <w:t xml:space="preserve"> file of </w:t>
+      </w:r>
+      <w:proofErr w:type="spellStart"/>
+      <w:r>
+        <w:rPr>
+          <w:rFonts w:ascii="Arial" w:hAnsi="Arial" w:cs="Arial"/>
+          <w:color w:val="008000"/>
+          <w:bdr w:val="none" w:sz="0" w:space="0" w:color="auto" w:frame="1"/>
+          <w:lang w:eastAsia="en-US"/>
+        </w:rPr>
+        <w:t>backsplice</w:t>
+      </w:r>
+      <w:proofErr w:type="spellEnd"/>
+      <w:r>
+        <w:rPr>
+          <w:rFonts w:ascii="Arial" w:hAnsi="Arial" w:cs="Arial"/>
+          <w:color w:val="008000"/>
+          <w:bdr w:val="none" w:sz="0" w:space="0" w:color="auto" w:frame="1"/>
+          <w:lang w:eastAsia="en-US"/>
+        </w:rPr>
+        <w:t xml:space="preserve"> junctions</w:t>
+      </w:r>
+      <w:r>
+        <w:rPr>
+          <w:rFonts w:ascii="Arial" w:hAnsi="Arial" w:cs="Arial"/>
+          <w:color w:val="008000"/>
+          <w:bdr w:val="none" w:sz="0" w:space="0" w:color="auto" w:frame="1"/>
+          <w:lang w:eastAsia="en-US"/>
+        </w:rPr>
+        <w:t xml:space="preserve"> (name specified by user. For this example, # we will call the </w:t>
+      </w:r>
+      <w:proofErr w:type="spellStart"/>
+      <w:r>
+        <w:rPr>
+          <w:rFonts w:ascii="Arial" w:hAnsi="Arial" w:cs="Arial"/>
+          <w:color w:val="008000"/>
+          <w:bdr w:val="none" w:sz="0" w:space="0" w:color="auto" w:frame="1"/>
+          <w:lang w:eastAsia="en-US"/>
+        </w:rPr>
+        <w:t>find_circ</w:t>
+      </w:r>
+      <w:proofErr w:type="spellEnd"/>
+      <w:r>
+        <w:rPr>
+          <w:rFonts w:ascii="Arial" w:hAnsi="Arial" w:cs="Arial"/>
+          <w:color w:val="008000"/>
+          <w:bdr w:val="none" w:sz="0" w:space="0" w:color="auto" w:frame="1"/>
+          <w:lang w:eastAsia="en-US"/>
+        </w:rPr>
+        <w:t xml:space="preserve"> output file:</w:t>
+      </w:r>
+    </w:p>
+    <w:p>
+      <w:pPr>
+        <w:pStyle w:val="Command"/>
+        <w:rPr>
+          <w:rFonts w:ascii="Arial" w:hAnsi="Arial" w:cs="Arial"/>
+          <w:color w:val="008000"/>
+          <w:bdr w:val="none" w:sz="0" w:space="0" w:color="auto" w:frame="1"/>
+          <w:lang w:eastAsia="en-US"/>
+        </w:rPr>
+      </w:pPr>
+    </w:p>
+    <w:p>
+      <w:pPr>
+        <w:pStyle w:val="Command"/>
+        <w:rPr>
+          <w:rFonts w:ascii="Arial" w:hAnsi="Arial" w:cs="Arial"/>
+          <w:color w:val="5F497A" w:themeColor="accent4" w:themeShade="BF"/>
+        </w:rPr>
+      </w:pPr>
+      <w:r>
+        <w:rPr>
+          <w:rFonts w:ascii="Arial" w:hAnsi="Arial" w:cs="Arial"/>
+          <w:color w:val="5F497A" w:themeColor="accent4" w:themeShade="BF"/>
+        </w:rPr>
+        <w:t xml:space="preserve">* </w:t>
+      </w:r>
+      <w:proofErr w:type="spellStart"/>
+      <w:proofErr w:type="gramStart"/>
+      <w:r>
+        <w:rPr>
+          <w:rFonts w:ascii="Arial" w:hAnsi="Arial" w:cs="Arial"/>
+          <w:color w:val="5F497A" w:themeColor="accent4" w:themeShade="BF"/>
+        </w:rPr>
+        <w:t>my</w:t>
+      </w:r>
+      <w:proofErr w:type="gramEnd"/>
+      <w:r>
+        <w:rPr>
+          <w:rFonts w:ascii="Arial" w:hAnsi="Arial" w:cs="Arial"/>
+          <w:color w:val="5F497A" w:themeColor="accent4" w:themeShade="BF"/>
+        </w:rPr>
+        <w:t>_sample_splice_sites.bed</w:t>
+      </w:r>
+      <w:proofErr w:type="spellEnd"/>
     </w:p>
     <w:p>
       <w:pPr>
         <w:pStyle w:val="filename"/>
+        <w:rPr>
+          <w:rFonts w:ascii="Arial" w:hAnsi="Arial" w:cs="Arial"/>
+        </w:rPr>
       </w:pPr>
     </w:p>
     <w:p>
       <w:pPr>
         <w:pStyle w:val="Instructions"/>
-      </w:pPr>
-      <w:r>
-        <w:t>4. Run find_circ_convert on find_circ junction file</w:t>
+        <w:rPr>
+          <w:rFonts w:ascii="Arial" w:hAnsi="Arial" w:cs="Arial"/>
+        </w:rPr>
+      </w:pPr>
+      <w:r>
+        <w:rPr>
+          <w:rFonts w:ascii="Arial" w:hAnsi="Arial" w:cs="Arial"/>
+        </w:rPr>
+        <w:t xml:space="preserve">4. Run </w:t>
+      </w:r>
+      <w:proofErr w:type="spellStart"/>
+      <w:r>
+        <w:rPr>
+          <w:rFonts w:ascii="Arial" w:hAnsi="Arial" w:cs="Arial"/>
+        </w:rPr>
+        <w:t>find_circ_convert</w:t>
+      </w:r>
+      <w:proofErr w:type="spellEnd"/>
+      <w:r>
+        <w:rPr>
+          <w:rFonts w:ascii="Arial" w:hAnsi="Arial" w:cs="Arial"/>
+        </w:rPr>
+        <w:t xml:space="preserve"> on </w:t>
+      </w:r>
+      <w:proofErr w:type="spellStart"/>
+      <w:r>
+        <w:rPr>
+          <w:rFonts w:ascii="Arial" w:hAnsi="Arial" w:cs="Arial"/>
+        </w:rPr>
+        <w:t>find_circ</w:t>
+      </w:r>
+      <w:proofErr w:type="spellEnd"/>
+      <w:r>
+        <w:rPr>
+          <w:rFonts w:ascii="Arial" w:hAnsi="Arial" w:cs="Arial"/>
+        </w:rPr>
+        <w:t xml:space="preserve"> junction file</w:t>
       </w:r>
     </w:p>
     <w:p>
       <w:pPr>
         <w:pStyle w:val="Command"/>
+        <w:rPr>
+          <w:rFonts w:ascii="Arial" w:hAnsi="Arial" w:cs="Arial"/>
+        </w:rPr>
       </w:pPr>
     </w:p>
     <w:p>
       <w:pPr>
         <w:pStyle w:val="Command"/>
         <w:rPr>
+          <w:rFonts w:ascii="Arial" w:hAnsi="Arial" w:cs="Arial"/>
           <w:color w:val="FF0000"/>
         </w:rPr>
       </w:pPr>
-      <w:r>
+      <w:proofErr w:type="spellStart"/>
+      <w:proofErr w:type="gramStart"/>
+      <w:r>
+        <w:rPr>
+          <w:rFonts w:ascii="Arial" w:hAnsi="Arial" w:cs="Arial"/>
+        </w:rPr>
         <w:t>fin</w:t>
       </w:r>
       <w:r>
-        <w:t xml:space="preserve">d_circ_convert </w:t>
-      </w:r>
-      <w:r>
-        <w:rPr>
+        <w:rPr>
+          <w:rFonts w:ascii="Arial" w:hAnsi="Arial" w:cs="Arial"/>
+        </w:rPr>
+        <w:t>d</w:t>
+      </w:r>
+      <w:proofErr w:type="gramEnd"/>
+      <w:r>
+        <w:rPr>
+          <w:rFonts w:ascii="Arial" w:hAnsi="Arial" w:cs="Arial"/>
+        </w:rPr>
+        <w:t>_circ_convert</w:t>
+      </w:r>
+      <w:proofErr w:type="spellEnd"/>
+      <w:r>
+        <w:rPr>
+          <w:rFonts w:ascii="Arial" w:hAnsi="Arial" w:cs="Arial"/>
+        </w:rPr>
+        <w:t xml:space="preserve"> </w:t>
+      </w:r>
+      <w:proofErr w:type="spellStart"/>
+      <w:r>
+        <w:rPr>
+          <w:rFonts w:ascii="Arial" w:hAnsi="Arial" w:cs="Arial"/>
           <w:color w:val="5F497A" w:themeColor="accent4" w:themeShade="BF"/>
         </w:rPr>
         <w:t>my_sample_</w:t>
       </w:r>
       <w:r>
         <w:rPr>
+          <w:rFonts w:ascii="Arial" w:hAnsi="Arial" w:cs="Arial"/>
           <w:color w:val="5F497A" w:themeColor="accent4" w:themeShade="BF"/>
         </w:rPr>
         <w:t>splice_sites.bed</w:t>
       </w:r>
+      <w:proofErr w:type="spellEnd"/>
     </w:p>
     <w:p>
       <w:pPr>
         <w:pStyle w:val="Command"/>
         <w:rPr>
+          <w:rFonts w:ascii="Arial" w:hAnsi="Arial" w:cs="Arial"/>
           <w:color w:val="FF0000"/>
         </w:rPr>
       </w:pPr>
@@ -1370,7 +1960,7 @@
       <w:pPr>
         <w:ind w:right="-900"/>
         <w:rPr>
-          <w:rFonts w:ascii="Menlo Regular" w:hAnsi="Menlo Regular" w:cs="Menlo Regular"/>
+          <w:rFonts w:ascii="Arial" w:hAnsi="Arial" w:cs="Arial"/>
           <w:i/>
           <w:sz w:val="20"/>
           <w:szCs w:val="22"/>
@@ -1378,7 +1968,7 @@
       </w:pPr>
       <w:r>
         <w:rPr>
-          <w:rFonts w:ascii="Menlo Regular" w:hAnsi="Menlo Regular" w:cs="Menlo Regular"/>
+          <w:rFonts w:ascii="Arial" w:hAnsi="Arial" w:cs="Arial"/>
           <w:i/>
           <w:sz w:val="20"/>
           <w:szCs w:val="22"/>
@@ -1390,7 +1980,7 @@
       <w:pPr>
         <w:ind w:right="-900"/>
         <w:rPr>
-          <w:rFonts w:ascii="Menlo Regular" w:hAnsi="Menlo Regular" w:cs="Menlo Regular"/>
+          <w:rFonts w:ascii="Arial" w:hAnsi="Arial" w:cs="Arial"/>
           <w:i/>
           <w:sz w:val="20"/>
           <w:szCs w:val="22"/>
@@ -1400,455 +1990,677 @@
     <w:p>
       <w:pPr>
         <w:pStyle w:val="filename"/>
-      </w:pPr>
-      <w:r>
-        <w:rPr>
+        <w:rPr>
+          <w:rFonts w:ascii="Arial" w:hAnsi="Arial" w:cs="Arial"/>
+        </w:rPr>
+      </w:pPr>
+      <w:r>
+        <w:rPr>
+          <w:rFonts w:ascii="Arial" w:hAnsi="Arial" w:cs="Arial"/>
           <w:color w:val="5F497A" w:themeColor="accent4" w:themeShade="BF"/>
         </w:rPr>
-        <w:t>* my_sample_splice_sites.bed</w:t>
-      </w:r>
-      <w:r>
-        <w:rPr>
+        <w:t xml:space="preserve">* </w:t>
+      </w:r>
+      <w:proofErr w:type="spellStart"/>
+      <w:proofErr w:type="gramStart"/>
+      <w:r>
+        <w:rPr>
+          <w:rFonts w:ascii="Arial" w:hAnsi="Arial" w:cs="Arial"/>
           <w:color w:val="5F497A" w:themeColor="accent4" w:themeShade="BF"/>
         </w:rPr>
+        <w:t>my</w:t>
+      </w:r>
+      <w:proofErr w:type="gramEnd"/>
+      <w:r>
+        <w:rPr>
+          <w:rFonts w:ascii="Arial" w:hAnsi="Arial" w:cs="Arial"/>
+          <w:color w:val="5F497A" w:themeColor="accent4" w:themeShade="BF"/>
+        </w:rPr>
+        <w:t>_sample_splice_sites.bed.</w:t>
+      </w:r>
+      <w:r>
+        <w:rPr>
+          <w:rFonts w:ascii="Arial" w:hAnsi="Arial" w:cs="Arial"/>
+          <w:color w:val="5F497A" w:themeColor="accent4" w:themeShade="BF"/>
+        </w:rPr>
+        <w:t>circ</w:t>
+      </w:r>
+      <w:r>
+        <w:rPr>
+          <w:rFonts w:ascii="Arial" w:hAnsi="Arial" w:cs="Arial"/>
+          <w:color w:val="5F497A" w:themeColor="accent4" w:themeShade="BF"/>
+        </w:rPr>
+        <w:t>les</w:t>
+      </w:r>
+      <w:r>
+        <w:rPr>
+          <w:rFonts w:ascii="Arial" w:hAnsi="Arial" w:cs="Arial"/>
+          <w:color w:val="5F497A" w:themeColor="accent4" w:themeShade="BF"/>
+        </w:rPr>
+        <w:t>.bed</w:t>
+      </w:r>
+      <w:proofErr w:type="spellEnd"/>
+      <w:r>
+        <w:rPr>
+          <w:rFonts w:ascii="Arial" w:hAnsi="Arial" w:cs="Arial"/>
+          <w:color w:val="5F497A" w:themeColor="accent4" w:themeShade="BF"/>
+        </w:rPr>
+        <w:tab/>
+      </w:r>
+      <w:r>
+        <w:rPr>
+          <w:rFonts w:ascii="Arial" w:hAnsi="Arial" w:cs="Arial"/>
+          <w:color w:val="008000"/>
+        </w:rPr>
+        <w:t xml:space="preserve"># Final </w:t>
+      </w:r>
+      <w:proofErr w:type="spellStart"/>
+      <w:r>
+        <w:rPr>
+          <w:rFonts w:ascii="Arial" w:hAnsi="Arial" w:cs="Arial"/>
+          <w:color w:val="008000"/>
+        </w:rPr>
+        <w:t>backsplice</w:t>
+      </w:r>
+      <w:proofErr w:type="spellEnd"/>
+      <w:r>
+        <w:rPr>
+          <w:rFonts w:ascii="Arial" w:hAnsi="Arial" w:cs="Arial"/>
+          <w:color w:val="008000"/>
+        </w:rPr>
+        <w:t xml:space="preserve"> junction file</w:t>
+      </w:r>
+    </w:p>
+    <w:p>
+      <w:pPr>
+        <w:pStyle w:val="Command"/>
+        <w:rPr>
+          <w:rFonts w:ascii="Arial" w:hAnsi="Arial" w:cs="Arial"/>
+        </w:rPr>
+      </w:pPr>
+    </w:p>
+    <w:p>
+      <w:pPr>
+        <w:ind w:right="-900"/>
+        <w:rPr>
+          <w:rFonts w:ascii="Arial" w:hAnsi="Arial" w:cs="Arial"/>
+          <w:color w:val="008000"/>
+          <w:sz w:val="20"/>
+          <w:szCs w:val="22"/>
+        </w:rPr>
+      </w:pPr>
+      <w:r>
+        <w:rPr>
+          <w:rFonts w:ascii="Arial" w:hAnsi="Arial" w:cs="Arial"/>
+          <w:color w:val="008000"/>
+          <w:sz w:val="20"/>
+          <w:szCs w:val="22"/>
+        </w:rPr>
+        <w:t xml:space="preserve"># </w:t>
+      </w:r>
+      <w:r>
+        <w:rPr>
+          <w:rFonts w:ascii="Arial" w:hAnsi="Arial" w:cs="Arial"/>
+          <w:color w:val="008000"/>
+          <w:sz w:val="20"/>
+          <w:szCs w:val="22"/>
+        </w:rPr>
+        <w:t xml:space="preserve">Uniquely mapped </w:t>
+      </w:r>
+      <w:r>
+        <w:rPr>
+          <w:rFonts w:ascii="Arial" w:hAnsi="Arial" w:cs="Arial"/>
+          <w:color w:val="008000"/>
+          <w:sz w:val="20"/>
+          <w:szCs w:val="22"/>
+        </w:rPr>
+        <w:t xml:space="preserve">coverage will be used for this example, but it is up to the user </w:t>
+      </w:r>
+      <w:r>
+        <w:rPr>
+          <w:rFonts w:ascii="Arial" w:hAnsi="Arial" w:cs="Arial"/>
+          <w:color w:val="008000"/>
+          <w:sz w:val="20"/>
+          <w:szCs w:val="22"/>
+        </w:rPr>
+        <w:t xml:space="preserve">to choose unique or unique + </w:t>
+      </w:r>
+      <w:r>
+        <w:rPr>
+          <w:rFonts w:ascii="Arial" w:hAnsi="Arial" w:cs="Arial"/>
+          <w:color w:val="008000"/>
+          <w:sz w:val="20"/>
+          <w:szCs w:val="22"/>
+        </w:rPr>
+        <w:t xml:space="preserve"># </w:t>
+      </w:r>
+      <w:r>
+        <w:rPr>
+          <w:rFonts w:ascii="Arial" w:hAnsi="Arial" w:cs="Arial"/>
+          <w:color w:val="008000"/>
+          <w:sz w:val="20"/>
+          <w:szCs w:val="22"/>
+        </w:rPr>
+        <w:t xml:space="preserve">multi </w:t>
+      </w:r>
+    </w:p>
+    <w:p>
+      <w:pPr>
+        <w:ind w:right="-900"/>
+        <w:rPr>
+          <w:rFonts w:ascii="Arial" w:hAnsi="Arial" w:cs="Arial"/>
+          <w:color w:val="008000"/>
+          <w:sz w:val="20"/>
+          <w:szCs w:val="22"/>
+        </w:rPr>
+      </w:pPr>
+    </w:p>
+    <w:p>
+      <w:pPr>
+        <w:pStyle w:val="Instructions"/>
+        <w:rPr>
+          <w:rFonts w:ascii="Arial" w:hAnsi="Arial" w:cs="Arial"/>
+        </w:rPr>
+      </w:pPr>
+      <w:r>
+        <w:rPr>
+          <w:rFonts w:ascii="Arial" w:hAnsi="Arial" w:cs="Arial"/>
+        </w:rPr>
+        <w:t xml:space="preserve">5. Using a GTF file with the same chromosome names as the genome used for your </w:t>
+      </w:r>
+      <w:proofErr w:type="spellStart"/>
+      <w:r>
+        <w:rPr>
+          <w:rFonts w:ascii="Arial" w:hAnsi="Arial" w:cs="Arial"/>
+        </w:rPr>
+        <w:t>alignement</w:t>
+      </w:r>
+      <w:proofErr w:type="spellEnd"/>
+      <w:r>
+        <w:rPr>
+          <w:rFonts w:ascii="Arial" w:hAnsi="Arial" w:cs="Arial"/>
+        </w:rPr>
+        <w:t xml:space="preserve"> (i.e. if chromosome 1 is labeled ‘chr1’ in the STAR genome, it must also be labeled ‘chr1’ in the GTF file you use. It cannot be ‘chr1’ in one file and ‘1’ in the other.), run </w:t>
+      </w:r>
+      <w:proofErr w:type="spellStart"/>
+      <w:r>
+        <w:rPr>
+          <w:rFonts w:ascii="Arial" w:hAnsi="Arial" w:cs="Arial"/>
+        </w:rPr>
+        <w:t>circbuild</w:t>
+      </w:r>
+      <w:proofErr w:type="spellEnd"/>
+      <w:r>
+        <w:rPr>
+          <w:rFonts w:ascii="Arial" w:hAnsi="Arial" w:cs="Arial"/>
+        </w:rPr>
         <w:t>.</w:t>
       </w:r>
-      <w:r>
-        <w:rPr>
+    </w:p>
+    <w:p>
+      <w:pPr>
+        <w:pStyle w:val="Instructions"/>
+        <w:rPr>
+          <w:rFonts w:ascii="Arial" w:hAnsi="Arial" w:cs="Arial"/>
+        </w:rPr>
+      </w:pPr>
+    </w:p>
+    <w:p>
+      <w:pPr>
+        <w:pStyle w:val="Command"/>
+        <w:rPr>
+          <w:rFonts w:ascii="Arial" w:hAnsi="Arial" w:cs="Arial"/>
+          <w:color w:val="FF0000"/>
+        </w:rPr>
+      </w:pPr>
+      <w:proofErr w:type="spellStart"/>
+      <w:proofErr w:type="gramStart"/>
+      <w:r>
+        <w:rPr>
+          <w:rFonts w:ascii="Arial" w:hAnsi="Arial" w:cs="Arial"/>
+        </w:rPr>
+        <w:t>circbuild</w:t>
+      </w:r>
+      <w:proofErr w:type="spellEnd"/>
+      <w:proofErr w:type="gramEnd"/>
+      <w:r>
+        <w:rPr>
+          <w:rFonts w:ascii="Arial" w:hAnsi="Arial" w:cs="Arial"/>
+        </w:rPr>
+        <w:t xml:space="preserve"> –-</w:t>
+      </w:r>
+      <w:proofErr w:type="spellStart"/>
+      <w:r>
+        <w:rPr>
+          <w:rFonts w:ascii="Arial" w:hAnsi="Arial" w:cs="Arial"/>
+        </w:rPr>
+        <w:t>gtf</w:t>
+      </w:r>
+      <w:proofErr w:type="spellEnd"/>
+      <w:r>
+        <w:rPr>
+          <w:rFonts w:ascii="Arial" w:hAnsi="Arial" w:cs="Arial"/>
+        </w:rPr>
+        <w:t xml:space="preserve"> </w:t>
+      </w:r>
+      <w:r>
+        <w:rPr>
+          <w:rFonts w:ascii="Arial" w:hAnsi="Arial" w:cs="Arial"/>
+          <w:color w:val="FF0000"/>
+        </w:rPr>
+        <w:t xml:space="preserve">Homo_sapiens.GRCh38.92.gtf </w:t>
+      </w:r>
+      <w:r>
+        <w:rPr>
+          <w:rFonts w:ascii="Arial" w:hAnsi="Arial" w:cs="Arial"/>
+        </w:rPr>
+        <w:t>--</w:t>
+      </w:r>
+      <w:proofErr w:type="spellStart"/>
+      <w:r>
+        <w:rPr>
+          <w:rFonts w:ascii="Arial" w:hAnsi="Arial" w:cs="Arial"/>
+        </w:rPr>
+        <w:t>wigneg</w:t>
+      </w:r>
+      <w:proofErr w:type="spellEnd"/>
+      <w:r>
+        <w:rPr>
+          <w:rFonts w:ascii="Arial" w:hAnsi="Arial" w:cs="Arial"/>
+          <w:color w:val="FF0000"/>
+        </w:rPr>
+        <w:t xml:space="preserve"> aligned_reads_STARSignal.Unique.str1.out.wig</w:t>
+      </w:r>
+      <w:r>
+        <w:rPr>
+          <w:rFonts w:ascii="Arial" w:hAnsi="Arial" w:cs="Arial"/>
+          <w:color w:val="C1651C"/>
+        </w:rPr>
+        <w:t xml:space="preserve">  </w:t>
+      </w:r>
+      <w:r>
+        <w:rPr>
+          <w:rFonts w:ascii="Arial" w:hAnsi="Arial" w:cs="Arial"/>
+        </w:rPr>
+        <w:t>--</w:t>
+      </w:r>
+      <w:proofErr w:type="spellStart"/>
+      <w:r>
+        <w:rPr>
+          <w:rFonts w:ascii="Arial" w:hAnsi="Arial" w:cs="Arial"/>
+        </w:rPr>
+        <w:t>wigpos</w:t>
+      </w:r>
+      <w:proofErr w:type="spellEnd"/>
+      <w:r>
+        <w:rPr>
+          <w:rFonts w:ascii="Arial" w:hAnsi="Arial" w:cs="Arial"/>
+          <w:color w:val="FF0000"/>
+        </w:rPr>
+        <w:t xml:space="preserve"> aligned_reads_STARSignal.Unique.str2.out.wig </w:t>
+      </w:r>
+      <w:r>
+        <w:rPr>
+          <w:rFonts w:ascii="Arial" w:hAnsi="Arial" w:cs="Arial"/>
+        </w:rPr>
+        <w:t>–-</w:t>
+      </w:r>
+      <w:proofErr w:type="spellStart"/>
+      <w:r>
+        <w:rPr>
+          <w:rFonts w:ascii="Arial" w:hAnsi="Arial" w:cs="Arial"/>
+        </w:rPr>
+        <w:t>splicejunction</w:t>
+      </w:r>
+      <w:proofErr w:type="spellEnd"/>
+      <w:r>
+        <w:rPr>
+          <w:rFonts w:ascii="Arial" w:hAnsi="Arial" w:cs="Arial"/>
+          <w:color w:val="C1651C"/>
+        </w:rPr>
+        <w:t xml:space="preserve"> </w:t>
+      </w:r>
+      <w:proofErr w:type="spellStart"/>
+      <w:r>
+        <w:rPr>
+          <w:rFonts w:ascii="Arial" w:hAnsi="Arial" w:cs="Arial"/>
+        </w:rPr>
+        <w:t>aligned_reads_STARSJ_out.tab.canonical.bed</w:t>
+      </w:r>
+      <w:proofErr w:type="spellEnd"/>
+      <w:r>
+        <w:rPr>
+          <w:rFonts w:ascii="Arial" w:hAnsi="Arial" w:cs="Arial"/>
+        </w:rPr>
+        <w:t xml:space="preserve">  --</w:t>
+      </w:r>
+      <w:proofErr w:type="spellStart"/>
+      <w:r>
+        <w:rPr>
+          <w:rFonts w:ascii="Arial" w:hAnsi="Arial" w:cs="Arial"/>
+        </w:rPr>
+        <w:t>circlejunction</w:t>
+      </w:r>
+      <w:proofErr w:type="spellEnd"/>
+      <w:r>
+        <w:rPr>
+          <w:rFonts w:ascii="Arial" w:hAnsi="Arial" w:cs="Arial"/>
+        </w:rPr>
+        <w:t xml:space="preserve"> </w:t>
+      </w:r>
+      <w:proofErr w:type="spellStart"/>
+      <w:r>
+        <w:rPr>
+          <w:rFonts w:ascii="Arial" w:hAnsi="Arial" w:cs="Arial"/>
+          <w:color w:val="FF0000"/>
+        </w:rPr>
+        <w:t>my_sample_splice_sites.bed.circles.bed</w:t>
+      </w:r>
+      <w:proofErr w:type="spellEnd"/>
+      <w:r>
+        <w:rPr>
+          <w:rFonts w:ascii="Arial" w:hAnsi="Arial" w:cs="Arial"/>
           <w:color w:val="5F497A" w:themeColor="accent4" w:themeShade="BF"/>
         </w:rPr>
-        <w:t>circ</w:t>
-      </w:r>
-      <w:r>
-        <w:rPr>
+        <w:t xml:space="preserve"> --output </w:t>
+      </w:r>
+      <w:proofErr w:type="spellStart"/>
+      <w:r>
+        <w:rPr>
+          <w:rFonts w:ascii="Arial" w:hAnsi="Arial" w:cs="Arial"/>
+          <w:color w:val="FF0000"/>
+        </w:rPr>
+        <w:t>my_sample_name</w:t>
+      </w:r>
+      <w:proofErr w:type="spellEnd"/>
+    </w:p>
+    <w:p>
+      <w:pPr>
+        <w:pStyle w:val="Command"/>
+        <w:rPr>
+          <w:rFonts w:ascii="Arial" w:hAnsi="Arial" w:cs="Arial"/>
+          <w:color w:val="FF0000"/>
+        </w:rPr>
+      </w:pPr>
+    </w:p>
+    <w:p>
+      <w:pPr>
+        <w:ind w:right="-900"/>
+        <w:rPr>
+          <w:rFonts w:ascii="Arial" w:hAnsi="Arial" w:cs="Arial"/>
+          <w:i/>
+          <w:sz w:val="20"/>
+          <w:szCs w:val="22"/>
+        </w:rPr>
+      </w:pPr>
+      <w:r>
+        <w:rPr>
+          <w:rFonts w:ascii="Arial" w:hAnsi="Arial" w:cs="Arial"/>
+          <w:i/>
+          <w:sz w:val="20"/>
+          <w:szCs w:val="22"/>
+        </w:rPr>
+        <w:t>This command will generate the following file:</w:t>
+      </w:r>
+    </w:p>
+    <w:p>
+      <w:pPr>
+        <w:pStyle w:val="Command"/>
+        <w:rPr>
+          <w:rFonts w:ascii="Arial" w:hAnsi="Arial" w:cs="Arial"/>
           <w:color w:val="5F497A" w:themeColor="accent4" w:themeShade="BF"/>
         </w:rPr>
-        <w:t>les</w:t>
-      </w:r>
-      <w:r>
-        <w:rPr>
+      </w:pPr>
+      <w:r>
+        <w:rPr>
+          <w:rFonts w:ascii="Arial" w:hAnsi="Arial" w:cs="Arial"/>
           <w:color w:val="5F497A" w:themeColor="accent4" w:themeShade="BF"/>
         </w:rPr>
-        <w:t>.bed</w:t>
-      </w:r>
-      <w:r>
-        <w:rPr>
+        <w:t xml:space="preserve">* </w:t>
+      </w:r>
+      <w:proofErr w:type="spellStart"/>
+      <w:proofErr w:type="gramStart"/>
+      <w:r>
+        <w:rPr>
+          <w:rFonts w:ascii="Arial" w:hAnsi="Arial" w:cs="Arial"/>
           <w:color w:val="5F497A" w:themeColor="accent4" w:themeShade="BF"/>
         </w:rPr>
-        <w:tab/>
-      </w:r>
-      <w:r>
-        <w:rPr>
-          <w:color w:val="008000"/>
-        </w:rPr>
-        <w:t xml:space="preserve"># Final </w:t>
-      </w:r>
-      <w:r>
-        <w:rPr>
-          <w:color w:val="008000"/>
-        </w:rPr>
-        <w:t>back</w:t>
-      </w:r>
-      <w:r>
-        <w:rPr>
-          <w:color w:val="008000"/>
-        </w:rPr>
-        <w:t xml:space="preserve">splice </w:t>
-      </w:r>
-      <w:r>
-        <w:rPr>
-          <w:color w:val="008000"/>
-        </w:rPr>
-        <w:t>junction file</w:t>
-      </w:r>
+        <w:t>my</w:t>
+      </w:r>
+      <w:proofErr w:type="gramEnd"/>
+      <w:r>
+        <w:rPr>
+          <w:rFonts w:ascii="Arial" w:hAnsi="Arial" w:cs="Arial"/>
+          <w:color w:val="5F497A" w:themeColor="accent4" w:themeShade="BF"/>
+        </w:rPr>
+        <w:t>_sample_name.db</w:t>
+      </w:r>
+      <w:proofErr w:type="spellEnd"/>
     </w:p>
     <w:p>
       <w:pPr>
         <w:pStyle w:val="Command"/>
+        <w:rPr>
+          <w:rFonts w:ascii="Arial" w:hAnsi="Arial" w:cs="Arial"/>
+          <w:color w:val="5F497A" w:themeColor="accent4" w:themeShade="BF"/>
+        </w:rPr>
+      </w:pPr>
+    </w:p>
+    <w:p>
+      <w:pPr>
+        <w:pStyle w:val="Instructions"/>
+        <w:rPr>
+          <w:rFonts w:ascii="Arial" w:hAnsi="Arial" w:cs="Arial"/>
+        </w:rPr>
+      </w:pPr>
+      <w:r>
+        <w:rPr>
+          <w:rFonts w:ascii="Arial" w:hAnsi="Arial" w:cs="Arial"/>
+        </w:rPr>
+        <w:t xml:space="preserve">6. Run </w:t>
+      </w:r>
+      <w:proofErr w:type="spellStart"/>
+      <w:r>
+        <w:rPr>
+          <w:rFonts w:ascii="Arial" w:hAnsi="Arial" w:cs="Arial"/>
+        </w:rPr>
+        <w:t>circplot</w:t>
+      </w:r>
+      <w:proofErr w:type="spellEnd"/>
+      <w:r>
+        <w:rPr>
+          <w:rFonts w:ascii="Arial" w:hAnsi="Arial" w:cs="Arial"/>
+        </w:rPr>
+        <w:t xml:space="preserve"> using your gene of interest</w:t>
+      </w:r>
+    </w:p>
+    <w:p>
+      <w:pPr>
+        <w:pStyle w:val="Command"/>
+        <w:rPr>
+          <w:rFonts w:ascii="Arial" w:hAnsi="Arial" w:cs="Arial"/>
+          <w:color w:val="5F497A" w:themeColor="accent4" w:themeShade="BF"/>
+        </w:rPr>
+      </w:pPr>
+    </w:p>
+    <w:p>
+      <w:pPr>
+        <w:pStyle w:val="Command"/>
+        <w:rPr>
+          <w:rFonts w:ascii="Arial" w:hAnsi="Arial" w:cs="Arial"/>
+          <w:color w:val="FF0000"/>
+        </w:rPr>
+      </w:pPr>
+      <w:proofErr w:type="spellStart"/>
+      <w:proofErr w:type="gramStart"/>
+      <w:r>
+        <w:rPr>
+          <w:rFonts w:ascii="Arial" w:hAnsi="Arial" w:cs="Arial"/>
+        </w:rPr>
+        <w:t>circplot</w:t>
+      </w:r>
+      <w:proofErr w:type="spellEnd"/>
+      <w:proofErr w:type="gramEnd"/>
+      <w:r>
+        <w:rPr>
+          <w:rFonts w:ascii="Arial" w:hAnsi="Arial" w:cs="Arial"/>
+        </w:rPr>
+        <w:t xml:space="preserve"> --database</w:t>
+      </w:r>
+      <w:r>
+        <w:rPr>
+          <w:rFonts w:ascii="Arial" w:hAnsi="Arial" w:cs="Arial"/>
+          <w:color w:val="5F497A" w:themeColor="accent4" w:themeShade="BF"/>
+        </w:rPr>
+        <w:t xml:space="preserve"> </w:t>
+      </w:r>
+      <w:proofErr w:type="spellStart"/>
+      <w:r>
+        <w:rPr>
+          <w:rFonts w:ascii="Arial" w:hAnsi="Arial" w:cs="Arial"/>
+          <w:color w:val="FF0000"/>
+        </w:rPr>
+        <w:t>my_sample_name.db</w:t>
+      </w:r>
+      <w:proofErr w:type="spellEnd"/>
+      <w:r>
+        <w:rPr>
+          <w:rFonts w:ascii="Arial" w:hAnsi="Arial" w:cs="Arial"/>
+          <w:color w:val="5F497A" w:themeColor="accent4" w:themeShade="BF"/>
+        </w:rPr>
+        <w:t xml:space="preserve"> </w:t>
+      </w:r>
+      <w:r>
+        <w:rPr>
+          <w:rFonts w:ascii="Arial" w:hAnsi="Arial" w:cs="Arial"/>
+        </w:rPr>
+        <w:t>--gene</w:t>
+      </w:r>
+      <w:r>
+        <w:rPr>
+          <w:rFonts w:ascii="Arial" w:hAnsi="Arial" w:cs="Arial"/>
+          <w:color w:val="5F497A" w:themeColor="accent4" w:themeShade="BF"/>
+        </w:rPr>
+        <w:t xml:space="preserve"> </w:t>
+      </w:r>
+      <w:r>
+        <w:rPr>
+          <w:rFonts w:ascii="Arial" w:hAnsi="Arial" w:cs="Arial"/>
+          <w:color w:val="FF0000"/>
+        </w:rPr>
+        <w:t>EGFR</w:t>
+      </w:r>
+    </w:p>
+    <w:p>
+      <w:pPr>
+        <w:pStyle w:val="Command"/>
+        <w:rPr>
+          <w:rFonts w:ascii="Arial" w:hAnsi="Arial" w:cs="Arial"/>
+          <w:color w:val="FF0000"/>
+        </w:rPr>
       </w:pPr>
     </w:p>
     <w:p>
       <w:pPr>
         <w:ind w:right="-900"/>
         <w:rPr>
-          <w:rFonts w:ascii="Menlo Regular" w:hAnsi="Menlo Regular" w:cs="Menlo Regular"/>
-          <w:color w:val="008000"/>
-          <w:sz w:val="20"/>
-          <w:szCs w:val="22"/>
-        </w:rPr>
-      </w:pPr>
-      <w:r>
-        <w:rPr>
-          <w:rFonts w:ascii="Menlo Regular" w:hAnsi="Menlo Regular" w:cs="Menlo Regular"/>
-          <w:color w:val="008000"/>
-          <w:sz w:val="20"/>
-          <w:szCs w:val="22"/>
-        </w:rPr>
-        <w:t xml:space="preserve"># </w:t>
-      </w:r>
-      <w:r>
-        <w:rPr>
-          <w:rFonts w:ascii="Menlo Regular" w:hAnsi="Menlo Regular" w:cs="Menlo Regular"/>
-          <w:color w:val="008000"/>
-          <w:sz w:val="20"/>
-          <w:szCs w:val="22"/>
-        </w:rPr>
-        <w:t xml:space="preserve">Uniquely mapped </w:t>
-      </w:r>
-      <w:r>
-        <w:rPr>
-          <w:rFonts w:ascii="Menlo Regular" w:hAnsi="Menlo Regular" w:cs="Menlo Regular"/>
-          <w:color w:val="008000"/>
-          <w:sz w:val="20"/>
-          <w:szCs w:val="22"/>
-        </w:rPr>
-        <w:t xml:space="preserve">coverage will be used for this example, but it is up to the user </w:t>
-      </w:r>
-      <w:r>
-        <w:rPr>
-          <w:rFonts w:ascii="Menlo Regular" w:hAnsi="Menlo Regular" w:cs="Menlo Regular"/>
-          <w:color w:val="008000"/>
-          <w:sz w:val="20"/>
-          <w:szCs w:val="22"/>
-        </w:rPr>
-        <w:t xml:space="preserve">to choose unique or unique + multi </w:t>
-      </w:r>
-      <w:r>
-        <w:rPr>
-          <w:rFonts w:ascii="Menlo Regular" w:hAnsi="Menlo Regular" w:cs="Menlo Regular"/>
-          <w:color w:val="008000"/>
-          <w:sz w:val="20"/>
-          <w:szCs w:val="22"/>
+          <w:rFonts w:ascii="Arial" w:hAnsi="Arial" w:cs="Arial"/>
+          <w:i/>
+          <w:sz w:val="20"/>
+          <w:szCs w:val="22"/>
+        </w:rPr>
+      </w:pPr>
+      <w:r>
+        <w:rPr>
+          <w:rFonts w:ascii="Arial" w:hAnsi="Arial" w:cs="Arial"/>
+          <w:i/>
+          <w:sz w:val="20"/>
+          <w:szCs w:val="22"/>
+        </w:rPr>
+        <w:t>This command will generate the following files:</w:t>
+      </w:r>
+    </w:p>
+    <w:p>
+      <w:pPr>
+        <w:ind w:right="-900"/>
+        <w:rPr>
+          <w:rFonts w:ascii="Arial" w:hAnsi="Arial" w:cs="Arial"/>
+          <w:i/>
+          <w:sz w:val="20"/>
+          <w:szCs w:val="22"/>
+        </w:rPr>
+      </w:pPr>
+      <w:r>
+        <w:rPr>
+          <w:rFonts w:ascii="Arial" w:hAnsi="Arial" w:cs="Arial"/>
+          <w:i/>
+          <w:sz w:val="20"/>
+          <w:szCs w:val="22"/>
+        </w:rPr>
+        <w:t xml:space="preserve"> </w:t>
+      </w:r>
+    </w:p>
+    <w:p>
+      <w:pPr>
+        <w:pStyle w:val="Comment"/>
+        <w:rPr>
+          <w:rFonts w:ascii="Arial" w:hAnsi="Arial" w:cs="Arial"/>
+          <w:color w:val="5F497A" w:themeColor="accent4" w:themeShade="BF"/>
+        </w:rPr>
+      </w:pPr>
+      <w:r>
+        <w:rPr>
+          <w:rFonts w:ascii="Arial" w:hAnsi="Arial" w:cs="Arial"/>
         </w:rPr>
         <w:t>#</w:t>
       </w:r>
-    </w:p>
-    <w:p>
-      <w:pPr>
-        <w:ind w:right="-900"/>
-        <w:rPr>
-          <w:rFonts w:ascii="Menlo Regular" w:hAnsi="Menlo Regular" w:cs="Menlo Regular"/>
-          <w:color w:val="008000"/>
-          <w:sz w:val="20"/>
-          <w:szCs w:val="22"/>
-        </w:rPr>
-      </w:pPr>
-    </w:p>
-    <w:p>
-      <w:pPr>
-        <w:pStyle w:val="Instructions"/>
-      </w:pPr>
-      <w:r>
-        <w:t>5. Using a GTF file with the same chromosome names as the genome used for your alignement (i.e. if chromosome 1 is labeled ‘chr1’ in the STAR genome, it must also be labeled ‘chr1’ in the GTF file you use. It cannot be ‘chr1’ in one file and ‘1’ in the other.), run circbuild.</w:t>
-      </w:r>
-    </w:p>
-    <w:p>
-      <w:pPr>
-        <w:pStyle w:val="Instructions"/>
-      </w:pPr>
-    </w:p>
-    <w:p>
-      <w:pPr>
-        <w:pStyle w:val="Command"/>
-        <w:rPr>
-          <w:color w:val="FF0000"/>
-        </w:rPr>
-      </w:pPr>
-      <w:r>
-        <w:t xml:space="preserve">circbuild –-gtf </w:t>
-      </w:r>
-      <w:r>
-        <w:rPr>
-          <w:color w:val="FF0000"/>
-        </w:rPr>
-        <w:t>Homo_sapiens.GRCh38.92.gtf</w:t>
-      </w:r>
-      <w:r>
-        <w:rPr>
-          <w:color w:val="FF0000"/>
+      <w:r>
+        <w:rPr>
+          <w:rFonts w:ascii="Arial" w:hAnsi="Arial" w:cs="Arial"/>
         </w:rPr>
         <w:t xml:space="preserve"> </w:t>
       </w:r>
       <w:r>
-        <w:t>--wigneg</w:t>
-      </w:r>
-      <w:r>
-        <w:rPr>
-          <w:color w:val="FF0000"/>
-        </w:rPr>
-        <w:t xml:space="preserve"> </w:t>
-      </w:r>
-      <w:r>
-        <w:rPr>
-          <w:color w:val="FF0000"/>
-        </w:rPr>
-        <w:t>aligned_reads_STARSignal.Unique.str1.out.wig</w:t>
-      </w:r>
-      <w:r>
-        <w:rPr>
-          <w:color w:val="C1651C"/>
-        </w:rPr>
-        <w:t xml:space="preserve">  </w:t>
-      </w:r>
-      <w:r>
-        <w:t>--wigpos</w:t>
-      </w:r>
-      <w:r>
-        <w:rPr>
-          <w:color w:val="FF0000"/>
-        </w:rPr>
-        <w:t xml:space="preserve"> </w:t>
-      </w:r>
-      <w:r>
-        <w:rPr>
-          <w:color w:val="FF0000"/>
-        </w:rPr>
-        <w:t xml:space="preserve">aligned_reads_STARSignal.Unique.str2.out.wig </w:t>
-      </w:r>
-      <w:r>
-        <w:t>–-splicejunction</w:t>
-      </w:r>
-      <w:r>
-        <w:rPr>
-          <w:color w:val="C1651C"/>
-        </w:rPr>
-        <w:t xml:space="preserve"> </w:t>
-      </w:r>
-      <w:r>
-        <w:t>aligned_reads_STARSJ_out.tab</w:t>
-      </w:r>
-      <w:r>
-        <w:t xml:space="preserve">.canonical.bed  --circlejunction </w:t>
-      </w:r>
-      <w:r>
-        <w:rPr>
-          <w:color w:val="FF0000"/>
-        </w:rPr>
-        <w:t>my_sample_splice_sites.bed.circles.bed</w:t>
-      </w:r>
-      <w:r>
-        <w:rPr>
-          <w:color w:val="5F497A" w:themeColor="accent4" w:themeShade="BF"/>
-        </w:rPr>
-        <w:t xml:space="preserve"> --output </w:t>
-      </w:r>
-      <w:r>
-        <w:rPr>
-          <w:color w:val="FF0000"/>
-        </w:rPr>
-        <w:t>my_sample_name</w:t>
-      </w:r>
-    </w:p>
-    <w:p>
-      <w:pPr>
-        <w:pStyle w:val="Command"/>
-        <w:rPr>
-          <w:color w:val="FF0000"/>
-        </w:rPr>
-      </w:pPr>
-    </w:p>
-    <w:p>
-      <w:pPr>
-        <w:ind w:right="-900"/>
-        <w:rPr>
-          <w:rFonts w:ascii="Menlo Regular" w:hAnsi="Menlo Regular" w:cs="Menlo Regular"/>
-          <w:i/>
-          <w:sz w:val="20"/>
-          <w:szCs w:val="22"/>
-        </w:rPr>
-      </w:pPr>
-      <w:r>
-        <w:rPr>
-          <w:rFonts w:ascii="Menlo Regular" w:hAnsi="Menlo Regular" w:cs="Menlo Regular"/>
-          <w:i/>
-          <w:sz w:val="20"/>
-          <w:szCs w:val="22"/>
-        </w:rPr>
-        <w:t>This command will generate the following file:</w:t>
-      </w:r>
-    </w:p>
-    <w:p>
-      <w:pPr>
-        <w:ind w:right="-900"/>
-        <w:rPr>
-          <w:rFonts w:ascii="Menlo Regular" w:hAnsi="Menlo Regular" w:cs="Menlo Regular"/>
-          <w:i/>
-          <w:sz w:val="20"/>
-          <w:szCs w:val="22"/>
-        </w:rPr>
-      </w:pPr>
-    </w:p>
-    <w:p>
-      <w:pPr>
-        <w:pStyle w:val="Command"/>
-        <w:rPr>
-          <w:color w:val="5F497A" w:themeColor="accent4" w:themeShade="BF"/>
-        </w:rPr>
-      </w:pPr>
-      <w:r>
-        <w:rPr>
-          <w:color w:val="5F497A" w:themeColor="accent4" w:themeShade="BF"/>
-        </w:rPr>
-        <w:t>* my_sample_name.db</w:t>
-      </w:r>
-    </w:p>
-    <w:p>
-      <w:pPr>
-        <w:pStyle w:val="Command"/>
-        <w:rPr>
-          <w:color w:val="5F497A" w:themeColor="accent4" w:themeShade="BF"/>
-        </w:rPr>
-      </w:pPr>
-    </w:p>
-    <w:p>
-      <w:pPr>
-        <w:pStyle w:val="Instructions"/>
-      </w:pPr>
-      <w:r>
-        <w:t>6. Run circplot using your gene of interest</w:t>
-      </w:r>
-    </w:p>
-    <w:p>
-      <w:pPr>
-        <w:pStyle w:val="Command"/>
-        <w:rPr>
-          <w:color w:val="5F497A" w:themeColor="accent4" w:themeShade="BF"/>
-        </w:rPr>
-      </w:pPr>
-    </w:p>
-    <w:p>
-      <w:pPr>
-        <w:pStyle w:val="Command"/>
-        <w:rPr>
-          <w:color w:val="FF0000"/>
-        </w:rPr>
-      </w:pPr>
-      <w:r>
-        <w:t>circplot --database</w:t>
-      </w:r>
-      <w:r>
-        <w:rPr>
-          <w:color w:val="5F497A" w:themeColor="accent4" w:themeShade="BF"/>
-        </w:rPr>
-        <w:t xml:space="preserve"> </w:t>
-      </w:r>
-      <w:r>
-        <w:rPr>
-          <w:color w:val="FF0000"/>
-        </w:rPr>
-        <w:t>my_sample_name.db</w:t>
-      </w:r>
-      <w:r>
-        <w:rPr>
-          <w:color w:val="5F497A" w:themeColor="accent4" w:themeShade="BF"/>
-        </w:rPr>
-        <w:t xml:space="preserve"> </w:t>
-      </w:r>
-      <w:r>
-        <w:t>--gene</w:t>
-      </w:r>
-      <w:r>
-        <w:rPr>
-          <w:color w:val="5F497A" w:themeColor="accent4" w:themeShade="BF"/>
-        </w:rPr>
-        <w:t xml:space="preserve"> </w:t>
-      </w:r>
-      <w:r>
-        <w:rPr>
-          <w:color w:val="FF0000"/>
-        </w:rPr>
-        <w:t>EGFR</w:t>
-      </w:r>
-    </w:p>
-    <w:p>
-      <w:pPr>
-        <w:pStyle w:val="Command"/>
-        <w:rPr>
-          <w:color w:val="FF0000"/>
-        </w:rPr>
-      </w:pPr>
-    </w:p>
-    <w:p>
-      <w:pPr>
-        <w:ind w:right="-900"/>
-        <w:rPr>
-          <w:rFonts w:ascii="Menlo Regular" w:hAnsi="Menlo Regular" w:cs="Menlo Regular"/>
-          <w:i/>
-          <w:sz w:val="20"/>
-          <w:szCs w:val="22"/>
-        </w:rPr>
-      </w:pPr>
-      <w:r>
-        <w:rPr>
-          <w:rFonts w:ascii="Menlo Regular" w:hAnsi="Menlo Regular" w:cs="Menlo Regular"/>
-          <w:i/>
-          <w:sz w:val="20"/>
-          <w:szCs w:val="22"/>
-        </w:rPr>
-        <w:t>This command will generate the following file</w:t>
-      </w:r>
-      <w:r>
-        <w:rPr>
-          <w:rFonts w:ascii="Menlo Regular" w:hAnsi="Menlo Regular" w:cs="Menlo Regular"/>
-          <w:i/>
-          <w:sz w:val="20"/>
-          <w:szCs w:val="22"/>
-        </w:rPr>
-        <w:t>s</w:t>
-      </w:r>
-      <w:r>
-        <w:rPr>
-          <w:rFonts w:ascii="Menlo Regular" w:hAnsi="Menlo Regular" w:cs="Menlo Regular"/>
-          <w:i/>
-          <w:sz w:val="20"/>
-          <w:szCs w:val="22"/>
-        </w:rPr>
-        <w:t>:</w:t>
+        <w:rPr>
+          <w:rFonts w:ascii="Arial" w:hAnsi="Arial" w:cs="Arial"/>
+        </w:rPr>
+        <w:t>Open either one of them with any web browser</w:t>
+      </w:r>
+    </w:p>
+    <w:p>
+      <w:pPr>
+        <w:pStyle w:val="filename"/>
+        <w:rPr>
+          <w:rFonts w:ascii="Arial" w:hAnsi="Arial" w:cs="Arial"/>
+        </w:rPr>
+      </w:pPr>
+      <w:r>
+        <w:rPr>
+          <w:rFonts w:ascii="Arial" w:hAnsi="Arial" w:cs="Arial"/>
+        </w:rPr>
+        <w:t>* EGFR_ENST00000275493.svg</w:t>
+      </w:r>
+    </w:p>
+    <w:p>
+      <w:pPr>
+        <w:pStyle w:val="filename"/>
+        <w:rPr>
+          <w:rFonts w:ascii="Arial" w:hAnsi="Arial" w:cs="Arial"/>
+        </w:rPr>
+      </w:pPr>
+      <w:r>
+        <w:rPr>
+          <w:rFonts w:ascii="Arial" w:hAnsi="Arial" w:cs="Arial"/>
+        </w:rPr>
+        <w:t>* EGFR_ENST00000275493.html</w:t>
       </w:r>
     </w:p>
     <w:p>
       <w:pPr>
         <w:pStyle w:val="Comment"/>
-      </w:pPr>
-    </w:p>
-    <w:p>
-      <w:pPr>
-        <w:pStyle w:val="Comment"/>
-        <w:rPr>
-          <w:color w:val="5F497A" w:themeColor="accent4" w:themeShade="BF"/>
-        </w:rPr>
-      </w:pPr>
-      <w:r>
-        <w:t>#</w:t>
-      </w:r>
-      <w:r>
-        <w:t xml:space="preserve"> </w:t>
-      </w:r>
-      <w:bookmarkStart w:id="0" w:name="_GoBack"/>
-      <w:bookmarkEnd w:id="0"/>
-      <w:r>
-        <w:t>Open either one of them with any web browser</w:t>
-      </w:r>
-    </w:p>
-    <w:p>
-      <w:pPr>
-        <w:pStyle w:val="filename"/>
-      </w:pPr>
-      <w:r>
-        <w:t>* EGFR_ENST00000275493.svg</w:t>
-      </w:r>
-    </w:p>
-    <w:p>
-      <w:pPr>
-        <w:pStyle w:val="filename"/>
-      </w:pPr>
-      <w:r>
-        <w:t>* EGFR_ENST00000275493.html</w:t>
-      </w:r>
-    </w:p>
-    <w:p>
-      <w:pPr>
-        <w:pStyle w:val="Comment"/>
+        <w:rPr>
+          <w:rFonts w:ascii="Arial" w:hAnsi="Arial" w:cs="Arial"/>
+        </w:rPr>
       </w:pPr>
     </w:p>
     <w:sectPr>
@@ -2023,7 +2835,6 @@
   <w:style w:type="character" w:default="1" w:styleId="DefaultParagraphFont">
     <w:name w:val="Default Paragraph Font"/>
     <w:uiPriority w:val="1"/>
-    <w:semiHidden/>
     <w:unhideWhenUsed/>
   </w:style>
   <w:style w:type="table" w:default="1" w:styleId="TableNormal">
@@ -2220,6 +3031,36 @@
       <w:u w:val="single"/>
     </w:rPr>
   </w:style>
+  <w:style w:type="paragraph" w:styleId="BalloonText">
+    <w:name w:val="Balloon Text"/>
+    <w:basedOn w:val="Normal"/>
+    <w:link w:val="BalloonTextChar"/>
+    <w:uiPriority w:val="99"/>
+    <w:semiHidden/>
+    <w:unhideWhenUsed/>
+    <w:rsid w:val="00EF0E94"/>
+    <w:pPr>
+      <w:spacing w:after="0"/>
+    </w:pPr>
+    <w:rPr>
+      <w:rFonts w:ascii="Lucida Grande" w:hAnsi="Lucida Grande" w:cs="Lucida Grande"/>
+      <w:sz w:val="18"/>
+      <w:szCs w:val="18"/>
+    </w:rPr>
+  </w:style>
+  <w:style w:type="character" w:customStyle="1" w:styleId="BalloonTextChar">
+    <w:name w:val="Balloon Text Char"/>
+    <w:basedOn w:val="DefaultParagraphFont"/>
+    <w:link w:val="BalloonText"/>
+    <w:uiPriority w:val="99"/>
+    <w:semiHidden/>
+    <w:rsid w:val="00EF0E94"/>
+    <w:rPr>
+      <w:rFonts w:ascii="Lucida Grande" w:hAnsi="Lucida Grande" w:cs="Lucida Grande"/>
+      <w:sz w:val="18"/>
+      <w:szCs w:val="18"/>
+    </w:rPr>
+  </w:style>
 </w:styles>
 </file>
 
@@ -2386,7 +3227,6 @@
   <w:style w:type="character" w:default="1" w:styleId="DefaultParagraphFont">
     <w:name w:val="Default Paragraph Font"/>
     <w:uiPriority w:val="1"/>
-    <w:semiHidden/>
     <w:unhideWhenUsed/>
   </w:style>
   <w:style w:type="table" w:default="1" w:styleId="TableNormal">
@@ -2581,6 +3421,36 @@
     <w:rPr>
       <w:color w:val="800080" w:themeColor="followedHyperlink"/>
       <w:u w:val="single"/>
+    </w:rPr>
+  </w:style>
+  <w:style w:type="paragraph" w:styleId="BalloonText">
+    <w:name w:val="Balloon Text"/>
+    <w:basedOn w:val="Normal"/>
+    <w:link w:val="BalloonTextChar"/>
+    <w:uiPriority w:val="99"/>
+    <w:semiHidden/>
+    <w:unhideWhenUsed/>
+    <w:rsid w:val="00EF0E94"/>
+    <w:pPr>
+      <w:spacing w:after="0"/>
+    </w:pPr>
+    <w:rPr>
+      <w:rFonts w:ascii="Lucida Grande" w:hAnsi="Lucida Grande" w:cs="Lucida Grande"/>
+      <w:sz w:val="18"/>
+      <w:szCs w:val="18"/>
+    </w:rPr>
+  </w:style>
+  <w:style w:type="character" w:customStyle="1" w:styleId="BalloonTextChar">
+    <w:name w:val="Balloon Text Char"/>
+    <w:basedOn w:val="DefaultParagraphFont"/>
+    <w:link w:val="BalloonText"/>
+    <w:uiPriority w:val="99"/>
+    <w:semiHidden/>
+    <w:rsid w:val="00EF0E94"/>
+    <w:rPr>
+      <w:rFonts w:ascii="Lucida Grande" w:hAnsi="Lucida Grande" w:cs="Lucida Grande"/>
+      <w:sz w:val="18"/>
+      <w:szCs w:val="18"/>
     </w:rPr>
   </w:style>
 </w:styles>

</xml_diff>